<commit_message>
updated description, pic missing
</commit_message>
<xml_diff>
--- a/Key Figure from Mock Example.docx
+++ b/Key Figure from Mock Example.docx
@@ -4,217 +4,302 @@
   <w:body>
     <w:p>
       <w:pPr>
-        <w:rPr>
-          <w:lang w:val="en-GB"/>
-        </w:rPr>
-      </w:pPr>
+        <w:spacing w:after="0"/>
+        <w:rPr>
+          <w:b/>
+          <w:bCs/>
+          <w:sz w:val="24"/>
+          <w:szCs w:val="24"/>
+          <w:lang w:val="en-GB"/>
+        </w:rPr>
+      </w:pPr>
+      <w:r>
+        <w:rPr>
+          <w:b/>
+          <w:bCs/>
+          <w:sz w:val="24"/>
+          <w:szCs w:val="24"/>
+          <w:lang w:val="en-GB"/>
+        </w:rPr>
+        <w:t xml:space="preserve">Key Figure - </w:t>
+      </w:r>
+      <w:r>
+        <w:rPr>
+          <w:b/>
+          <w:bCs/>
+          <w:sz w:val="24"/>
+          <w:szCs w:val="24"/>
+          <w:lang w:val="en-GB"/>
+        </w:rPr>
+        <w:t>DSAI Student Project</w:t>
+      </w:r>
+      <w:r>
+        <w:rPr>
+          <w:b/>
+          <w:bCs/>
+          <w:sz w:val="24"/>
+          <w:szCs w:val="24"/>
+          <w:lang w:val="en-GB"/>
+        </w:rPr>
+        <w:t xml:space="preserve"> – “Intelligent AOM”</w:t>
+      </w:r>
+      <w:r>
+        <w:rPr>
+          <w:b/>
+          <w:bCs/>
+          <w:sz w:val="24"/>
+          <w:szCs w:val="24"/>
+          <w:lang w:val="en-GB"/>
+        </w:rPr>
+        <w:t xml:space="preserve"> </w:t>
+      </w:r>
+    </w:p>
+    <w:p>
+      <w:pPr>
+        <w:spacing w:after="0"/>
+        <w:rPr>
+          <w:sz w:val="24"/>
+          <w:szCs w:val="24"/>
+          <w:lang w:val="en-GB"/>
+        </w:rPr>
+      </w:pPr>
+      <w:r>
+        <w:rPr>
+          <w:sz w:val="24"/>
+          <w:szCs w:val="24"/>
+          <w:lang w:val="en-GB"/>
+        </w:rPr>
+        <w:t>Quantum Photonics Group (J. Eschner &amp; Team)</w:t>
+      </w:r>
+    </w:p>
+    <w:p>
+      <w:pPr>
+        <w:spacing w:after="0"/>
+        <w:rPr>
+          <w:b/>
+          <w:bCs/>
+          <w:sz w:val="24"/>
+          <w:szCs w:val="24"/>
+          <w:u w:val="single"/>
+          <w:lang w:val="en-GB"/>
+        </w:rPr>
+      </w:pPr>
+    </w:p>
+    <w:p>
+      <w:pPr>
+        <w:rPr>
+          <w:lang w:val="en-GB"/>
+        </w:rPr>
+      </w:pPr>
+      <w:r>
+        <w:rPr>
+          <w:b/>
+          <w:bCs/>
+          <w:lang w:val="en-GB"/>
+        </w:rPr>
+        <w:t>Key figure:</w:t>
+      </w:r>
+      <w:r>
+        <w:rPr>
+          <w:lang w:val="en-GB"/>
+        </w:rPr>
+        <w:t xml:space="preserve"> </w:t>
+      </w:r>
+      <w:r>
+        <w:rPr>
+          <w:lang w:val="en-GB"/>
+        </w:rPr>
+        <w:t>Illustration of the machine learning integration process into an acousto-optic modulation (AOM) experiment. The figure shows how real-time photodetector data is used to train and deploy a machine learning model that dynamically controls the RF signal driving the AOM, creating an intelligent, feedback-based control loop.</w:t>
+      </w:r>
+    </w:p>
+    <w:p>
+      <w:pPr>
+        <w:rPr>
+          <w:b/>
+          <w:bCs/>
+          <w:color w:val="C00000"/>
+          <w:lang w:val="en-GB"/>
+        </w:rPr>
+      </w:pPr>
+      <w:r>
+        <w:rPr>
+          <w:b/>
+          <w:bCs/>
+          <w:color w:val="C00000"/>
+          <w:lang w:val="en-GB"/>
+        </w:rPr>
+        <w:t>#Insertafuckinpicture</w:t>
+      </w:r>
+    </w:p>
+    <w:p>
+      <w:pPr>
+        <w:rPr>
+          <w:b/>
+          <w:bCs/>
+          <w:lang w:val="en-GB"/>
+        </w:rPr>
+      </w:pPr>
+      <w:r>
+        <w:rPr>
+          <w:b/>
+          <w:bCs/>
+          <w:lang w:val="en-GB"/>
+        </w:rPr>
+        <w:t>Objective of this figure:</w:t>
+      </w:r>
+      <w:r>
+        <w:rPr>
+          <w:b/>
+          <w:bCs/>
+          <w:lang w:val="en-GB"/>
+        </w:rPr>
+        <w:t xml:space="preserve"> </w:t>
+      </w:r>
+      <w:r>
+        <w:rPr>
+          <w:lang w:val="en-GB"/>
+        </w:rPr>
+        <w:t xml:space="preserve">The objective of this figure is to demonstrate how a hardware-based optical system can be augmented with machine learning techniques to form an intelligent control loop. Specifically, it highlights the dynamic feedback process where real-time data from the experimental setup is used to iteratively train a machine learning model, which then autonomously adjusts system parameters—such as the RF driving signal—to optimize the </w:t>
+      </w:r>
+      <w:r>
+        <w:rPr>
+          <w:lang w:val="en-GB"/>
+        </w:rPr>
+        <w:t>behaviour</w:t>
+      </w:r>
+      <w:r>
+        <w:rPr>
+          <w:lang w:val="en-GB"/>
+        </w:rPr>
+        <w:t xml:space="preserve"> of the AOM. This enables improved precision and adaptability in quantum optics experiments.</w:t>
+      </w:r>
+    </w:p>
+    <w:p>
+      <w:pPr>
+        <w:rPr>
+          <w:lang w:val="en-GB"/>
+        </w:rPr>
+      </w:pPr>
+      <w:r>
+        <w:rPr>
+          <w:b/>
+          <w:bCs/>
+          <w:lang w:val="en-GB"/>
+        </w:rPr>
+        <w:t>Unit of observation:</w:t>
+      </w:r>
+      <w:r>
+        <w:rPr>
+          <w:b/>
+          <w:bCs/>
+          <w:lang w:val="en-GB"/>
+        </w:rPr>
+        <w:t xml:space="preserve"> </w:t>
+      </w:r>
+      <w:r>
+        <w:rPr>
+          <w:lang w:val="en-GB"/>
+        </w:rPr>
+        <w:t>Frequency spectrum f’ of AOM for given input frequency f and a non-linear interference v, as well as the differences</w:t>
+      </w:r>
+      <w:r>
+        <w:rPr>
+          <w:lang w:val="en-GB"/>
+        </w:rPr>
+        <w:t xml:space="preserve"> f - f’ </w:t>
+      </w:r>
+      <w:r>
+        <w:rPr>
+          <w:lang w:val="en-GB"/>
+        </w:rPr>
+        <w:t>&amp;</w:t>
+      </w:r>
+      <w:r>
+        <w:rPr>
+          <w:lang w:val="en-GB"/>
+        </w:rPr>
+        <w:t xml:space="preserve"> f’</w:t>
+      </w:r>
+      <w:r>
+        <w:rPr>
+          <w:lang w:val="en-GB"/>
+        </w:rPr>
+        <w:t xml:space="preserve"> </w:t>
+      </w:r>
+      <w:r>
+        <w:rPr>
+          <w:lang w:val="en-GB"/>
+        </w:rPr>
+        <w:t>- f</w:t>
+      </w:r>
+    </w:p>
+    <w:p>
+      <w:pPr>
+        <w:rPr>
+          <w:b/>
+          <w:bCs/>
+          <w:lang w:val="en-GB"/>
+        </w:rPr>
+      </w:pPr>
+      <w:r>
+        <w:rPr>
+          <w:b/>
+          <w:bCs/>
+          <w:lang w:val="en-GB"/>
+        </w:rPr>
+        <w:t>Unit of measurement:</w:t>
+      </w:r>
+      <w:r>
+        <w:rPr>
+          <w:b/>
+          <w:bCs/>
+          <w:lang w:val="en-GB"/>
+        </w:rPr>
+        <w:t xml:space="preserve"> </w:t>
+      </w:r>
       <w:proofErr w:type="spellStart"/>
       <w:r>
         <w:rPr>
-          <w:b/>
-          <w:bCs/>
-          <w:lang w:val="en-GB"/>
-        </w:rPr>
-        <w:t>Mockup</w:t>
+          <w:lang w:val="en-GB"/>
+        </w:rPr>
+        <w:t>Mhz</w:t>
       </w:r>
       <w:proofErr w:type="spellEnd"/>
-      <w:r>
-        <w:rPr>
-          <w:b/>
-          <w:bCs/>
-          <w:lang w:val="en-GB"/>
-        </w:rPr>
-        <w:t xml:space="preserve"> expected key figure</w:t>
-      </w:r>
-      <w:r>
-        <w:rPr>
-          <w:lang w:val="en-GB"/>
-        </w:rPr>
-        <w:br/>
-        <w:t>DSAI Student Project – Quantum Photonics Group (J. Eschner &amp; Team)</w:t>
-      </w:r>
-    </w:p>
-    <w:p>
-      <w:pPr>
-        <w:rPr>
-          <w:lang w:val="en-GB"/>
-        </w:rPr>
-      </w:pPr>
-      <w:r>
-        <w:rPr>
-          <w:b/>
-          <w:bCs/>
-          <w:lang w:val="en-GB"/>
-        </w:rPr>
-        <w:t>Key figure:</w:t>
-      </w:r>
-      <w:r>
-        <w:rPr>
-          <w:lang w:val="en-GB"/>
-        </w:rPr>
-        <w:t xml:space="preserve"> Schematic diagram of an intelligent acousto-optic modulation system. The figure shows the setup used to control and optimize the laser beam’s frequency and intensity using real-time feedback from a photodetector. The system uses an AI-driven controller to regulate the RF input to the AOM based on photodetector readings.</w:t>
-      </w:r>
-    </w:p>
-    <w:p>
-      <w:r>
-        <w:pict w14:anchorId="08457945">
-          <v:rect id="_x0000_i1079" style="width:0;height:1.5pt" o:hralign="center" o:hrstd="t" o:hr="t" fillcolor="#a0a0a0" stroked="f"/>
-        </w:pict>
-      </w:r>
-    </w:p>
-    <w:p>
-      <w:pPr>
-        <w:rPr>
-          <w:b/>
-          <w:bCs/>
-          <w:lang w:val="en-GB"/>
-        </w:rPr>
-      </w:pPr>
-      <w:r>
-        <w:rPr>
-          <w:b/>
-          <w:bCs/>
-          <w:lang w:val="en-GB"/>
-        </w:rPr>
-        <w:t>Objective of this figure:</w:t>
-      </w:r>
-    </w:p>
-    <w:p>
-      <w:pPr>
-        <w:rPr>
-          <w:lang w:val="en-GB"/>
-        </w:rPr>
-      </w:pPr>
-      <w:r>
-        <w:rPr>
-          <w:lang w:val="en-GB"/>
-        </w:rPr>
-        <w:t>The objective of this figure is to illustrate how machine learning techniques can be integrated into a laser optics experiment to create an adaptive, self-correcting system. Specifically, it shows the main components of the setup—laser, AOM, arbitrary waveform generator (AWG), beam splitter (BS), and photodetector (PD)—and how they interact. The AI-based controller adjusts the RF input signal to the AOM in real time, based on optical feedback from the PD, in order to maintain or optimize laser beam properties like frequency or intensity.</w:t>
-      </w:r>
-    </w:p>
-    <w:p>
-      <w:r>
-        <w:pict w14:anchorId="6C49F307">
-          <v:rect id="_x0000_i1080" style="width:0;height:1.5pt" o:hralign="center" o:hrstd="t" o:hr="t" fillcolor="#a0a0a0" stroked="f"/>
-        </w:pict>
-      </w:r>
-    </w:p>
-    <w:p>
-      <w:pPr>
-        <w:rPr>
-          <w:b/>
-          <w:bCs/>
-          <w:lang w:val="en-GB"/>
-        </w:rPr>
-      </w:pPr>
-      <w:r>
-        <w:rPr>
-          <w:b/>
-          <w:bCs/>
-          <w:lang w:val="en-GB"/>
-        </w:rPr>
-        <w:t>Unit of observation:</w:t>
-      </w:r>
-    </w:p>
-    <w:p>
-      <w:pPr>
-        <w:rPr>
-          <w:lang w:val="en-GB"/>
-        </w:rPr>
-      </w:pPr>
-      <w:r>
-        <w:rPr>
-          <w:lang w:val="en-GB"/>
-        </w:rPr>
-        <w:t>Laser beam after passing through the AOM, measured via optical intensity and frequency shift.</w:t>
-      </w:r>
-    </w:p>
-    <w:p>
-      <w:r>
-        <w:pict w14:anchorId="6BFD3EC3">
-          <v:rect id="_x0000_i1081" style="width:0;height:1.5pt" o:hralign="center" o:hrstd="t" o:hr="t" fillcolor="#a0a0a0" stroked="f"/>
-        </w:pict>
-      </w:r>
-    </w:p>
-    <w:p>
-      <w:pPr>
-        <w:rPr>
-          <w:b/>
-          <w:bCs/>
-          <w:lang w:val="en-GB"/>
-        </w:rPr>
-      </w:pPr>
-      <w:r>
-        <w:rPr>
-          <w:b/>
-          <w:bCs/>
-          <w:lang w:val="en-GB"/>
-        </w:rPr>
-        <w:t>Unit of measurement:</w:t>
-      </w:r>
-    </w:p>
-    <w:p>
-      <w:pPr>
-        <w:rPr>
-          <w:lang w:val="en-GB"/>
-        </w:rPr>
-      </w:pPr>
-      <w:r>
-        <w:rPr>
-          <w:lang w:val="en-GB"/>
-        </w:rPr>
-        <w:t>Photodetector voltage (proportional to light intensity); RF signal frequency; AOM diffraction efficiency.</w:t>
-      </w:r>
-    </w:p>
-    <w:p>
-      <w:r>
-        <w:pict w14:anchorId="6D5DBC58">
-          <v:rect id="_x0000_i1082" style="width:0;height:1.5pt" o:hralign="center" o:hrstd="t" o:hr="t" fillcolor="#a0a0a0" stroked="f"/>
-        </w:pict>
-      </w:r>
-    </w:p>
-    <w:p>
-      <w:pPr>
-        <w:rPr>
-          <w:b/>
-          <w:bCs/>
-          <w:lang w:val="en-GB"/>
-        </w:rPr>
-      </w:pPr>
-      <w:r>
-        <w:rPr>
-          <w:b/>
-          <w:bCs/>
-          <w:lang w:val="en-GB"/>
-        </w:rPr>
-        <w:t>Time window of observation (if applicable):</w:t>
-      </w:r>
-    </w:p>
-    <w:p>
-      <w:pPr>
-        <w:rPr>
-          <w:lang w:val="en-GB"/>
-        </w:rPr>
-      </w:pPr>
-      <w:r>
-        <w:rPr>
-          <w:lang w:val="en-GB"/>
-        </w:rPr>
-        <w:t>Continuous real-time monitoring during experiment runtime (typical range: seconds to minutes per trial).</w:t>
-      </w:r>
-    </w:p>
-    <w:p>
-      <w:r>
-        <w:pict w14:anchorId="400F5F66">
-          <v:rect id="_x0000_i1083" style="width:0;height:1.5pt" o:hralign="center" o:hrstd="t" o:hr="t" fillcolor="#a0a0a0" stroked="f"/>
-        </w:pict>
-      </w:r>
-    </w:p>
-    <w:p>
-      <w:pPr>
-        <w:rPr>
-          <w:b/>
-          <w:bCs/>
+    </w:p>
+    <w:p>
+      <w:pPr>
+        <w:rPr>
+          <w:b/>
+          <w:bCs/>
+          <w:lang w:val="en-GB"/>
+        </w:rPr>
+      </w:pPr>
+      <w:r>
+        <w:rPr>
+          <w:b/>
+          <w:bCs/>
+          <w:lang w:val="en-GB"/>
+        </w:rPr>
+        <w:t>Time window of observation</w:t>
+      </w:r>
+      <w:r>
+        <w:rPr>
+          <w:b/>
+          <w:bCs/>
+          <w:lang w:val="en-GB"/>
+        </w:rPr>
+        <w:t xml:space="preserve">: </w:t>
+      </w:r>
+      <w:r>
+        <w:rPr>
+          <w:lang w:val="en-GB"/>
+        </w:rPr>
+        <w:t xml:space="preserve">Continuous real-time monitoring during experiment runtime </w:t>
+      </w:r>
+    </w:p>
+    <w:p>
+      <w:pPr>
+        <w:rPr>
           <w:lang w:val="en-GB"/>
         </w:rPr>
       </w:pPr>
@@ -226,161 +311,176 @@
         </w:rPr>
         <w:t>Overall description of this figure:</w:t>
       </w:r>
-    </w:p>
-    <w:p>
-      <w:pPr>
-        <w:rPr>
-          <w:lang w:val="en-GB"/>
-        </w:rPr>
-      </w:pPr>
-      <w:r>
-        <w:rPr>
-          <w:lang w:val="en-GB"/>
-        </w:rPr>
-        <w:t>The figure is a block diagram showing the flow of the experimental system. A laser beam is directed into an acousto-optic modulator (AOM), which is driven by a radio frequency (RF) signal from an arbitrary waveform generator (AWG). A beam splitter (BS) redirects a portion of the modulated beam to a photodetector (PD), which captures changes in intensity. The PD sends these readings to an AI-based control unit, which analyzes the data and adjusts the AWG output accordingly. This closed-loop system allows the AOM to operate intelligently, dynamically optimizing beam parameters through machine learning algorithms.</w:t>
-      </w:r>
-    </w:p>
-    <w:p>
-      <w:r>
-        <w:pict w14:anchorId="28CBA765">
-          <v:rect id="_x0000_i1084" style="width:0;height:1.5pt" o:hralign="center" o:hrstd="t" o:hr="t" fillcolor="#a0a0a0" stroked="f"/>
-        </w:pict>
-      </w:r>
-    </w:p>
-    <w:p>
-      <w:pPr>
-        <w:rPr>
-          <w:b/>
-          <w:bCs/>
-          <w:lang w:val="en-GB"/>
-        </w:rPr>
-      </w:pPr>
-      <w:r>
-        <w:rPr>
-          <w:b/>
-          <w:bCs/>
-          <w:lang w:val="en-GB"/>
-        </w:rPr>
-        <w:t>Y-Axis (if applicable):</w:t>
-      </w:r>
-    </w:p>
-    <w:p>
-      <w:pPr>
-        <w:rPr>
-          <w:lang w:val="en-GB"/>
-        </w:rPr>
-      </w:pPr>
-      <w:r>
-        <w:rPr>
-          <w:lang w:val="en-GB"/>
-        </w:rPr>
-        <w:t>Not applicable for the schematic diagram; may be applicable in subsequent performance plots showing photodetector voltage or modulation stability.</w:t>
-      </w:r>
-    </w:p>
-    <w:p>
-      <w:r>
-        <w:lastRenderedPageBreak/>
-        <w:pict w14:anchorId="27E19147">
-          <v:rect id="_x0000_i1085" style="width:0;height:1.5pt" o:hralign="center" o:hrstd="t" o:hr="t" fillcolor="#a0a0a0" stroked="f"/>
-        </w:pict>
-      </w:r>
-    </w:p>
-    <w:p>
-      <w:pPr>
-        <w:rPr>
-          <w:b/>
-          <w:bCs/>
-          <w:lang w:val="en-GB"/>
-        </w:rPr>
-      </w:pPr>
-      <w:r>
-        <w:rPr>
-          <w:b/>
-          <w:bCs/>
-          <w:lang w:val="en-GB"/>
-        </w:rPr>
-        <w:t>X-Axis (if applicable):</w:t>
-      </w:r>
-    </w:p>
-    <w:p>
-      <w:pPr>
-        <w:rPr>
-          <w:lang w:val="en-GB"/>
-        </w:rPr>
-      </w:pPr>
-      <w:r>
-        <w:rPr>
-          <w:lang w:val="en-GB"/>
-        </w:rPr>
-        <w:t>Not applicable for the schematic diagram.</w:t>
-      </w:r>
-    </w:p>
-    <w:p>
-      <w:r>
-        <w:pict w14:anchorId="138F247E">
-          <v:rect id="_x0000_i1086" style="width:0;height:1.5pt" o:hralign="center" o:hrstd="t" o:hr="t" fillcolor="#a0a0a0" stroked="f"/>
-        </w:pict>
-      </w:r>
-    </w:p>
-    <w:p>
-      <w:pPr>
-        <w:rPr>
-          <w:b/>
-          <w:bCs/>
-          <w:lang w:val="en-GB"/>
-        </w:rPr>
-      </w:pPr>
-      <w:r>
-        <w:rPr>
-          <w:b/>
-          <w:bCs/>
-          <w:lang w:val="en-GB"/>
-        </w:rPr>
-        <w:t>Legend (if applicable):</w:t>
-      </w:r>
-    </w:p>
-    <w:p>
-      <w:pPr>
-        <w:rPr>
-          <w:lang w:val="en-GB"/>
-        </w:rPr>
-      </w:pPr>
-      <w:r>
-        <w:rPr>
-          <w:lang w:val="en-GB"/>
-        </w:rPr>
-        <w:t>Labeled components include Laser, AOM, AWG, BS, PD, and the AI-based feedback controller. Arrows indicate the direction of signal flow (optical and electrical).</w:t>
-      </w:r>
-    </w:p>
-    <w:p>
-      <w:r>
-        <w:pict w14:anchorId="7577A520">
-          <v:rect id="_x0000_i1087" style="width:0;height:1.5pt" o:hralign="center" o:hrstd="t" o:hr="t" fillcolor="#a0a0a0" stroked="f"/>
-        </w:pict>
-      </w:r>
-    </w:p>
-    <w:p>
-      <w:pPr>
-        <w:rPr>
-          <w:b/>
-          <w:bCs/>
-          <w:lang w:val="en-GB"/>
-        </w:rPr>
-      </w:pPr>
-      <w:r>
-        <w:rPr>
-          <w:b/>
-          <w:bCs/>
-          <w:lang w:val="en-GB"/>
-        </w:rPr>
-        <w:t>Data processing required (if applicable):</w:t>
-      </w:r>
-    </w:p>
-    <w:p>
-      <w:pPr>
+      <w:r>
+        <w:rPr>
+          <w:lang w:val="en-GB"/>
+        </w:rPr>
+        <w:t xml:space="preserve"> </w:t>
+      </w:r>
+      <w:r>
+        <w:rPr>
+          <w:lang w:val="en-GB"/>
+        </w:rPr>
+        <w:t>The figure presents the intelligent control process in stages. It begins with raw photodetector signals captured during AOM operation. These signals are fed into a data preprocessing pipeline, which structures and filters the data. The cleaned data is used to train a machine learning model (e.g., a regression model or reinforcement learning agent). Once trained, the model operates in a closed-loop system, continuously receiving photodetector input and adjusting the RF signal to the AOM through an arbitrary waveform generator (AWG). Over time, the system becomes increasingly precise in stabilizing or tuning the laser output, demonstrating a successful AI–hardware integration in a quantum optics context</w:t>
+      </w:r>
+      <w:r>
+        <w:rPr>
+          <w:b/>
+          <w:bCs/>
+          <w:lang w:val="en-GB"/>
+        </w:rPr>
+        <w:t>.</w:t>
+      </w:r>
+    </w:p>
+    <w:p>
+      <w:pPr>
+        <w:rPr>
+          <w:lang w:val="en-GB"/>
+        </w:rPr>
+      </w:pPr>
+      <w:r>
+        <w:rPr>
+          <w:b/>
+          <w:bCs/>
+          <w:lang w:val="en-GB"/>
+        </w:rPr>
+        <w:t>Y-Axis:</w:t>
+      </w:r>
+      <w:r>
+        <w:rPr>
+          <w:b/>
+          <w:bCs/>
+          <w:lang w:val="en-GB"/>
+        </w:rPr>
+        <w:t xml:space="preserve"> </w:t>
+      </w:r>
+      <w:r>
+        <w:rPr>
+          <w:lang w:val="en-GB"/>
+        </w:rPr>
+        <w:t>Intensity (-1 to 1</w:t>
+      </w:r>
+      <w:r>
+        <w:rPr>
+          <w:lang w:val="en-GB"/>
+        </w:rPr>
+        <w:t>)</w:t>
+      </w:r>
+    </w:p>
+    <w:p>
+      <w:pPr>
+        <w:rPr>
+          <w:b/>
+          <w:bCs/>
+          <w:lang w:val="en-GB"/>
+        </w:rPr>
+      </w:pPr>
+      <w:r>
+        <w:rPr>
+          <w:b/>
+          <w:bCs/>
+          <w:lang w:val="en-GB"/>
+        </w:rPr>
+        <w:t>X-Axis:</w:t>
+      </w:r>
+      <w:r>
+        <w:rPr>
+          <w:b/>
+          <w:bCs/>
+          <w:lang w:val="en-GB"/>
+        </w:rPr>
+        <w:t xml:space="preserve"> </w:t>
+      </w:r>
+      <w:proofErr w:type="spellStart"/>
+      <w:r>
+        <w:rPr>
+          <w:lang w:val="en-GB"/>
+        </w:rPr>
+        <w:t>Mhz</w:t>
+      </w:r>
+      <w:proofErr w:type="spellEnd"/>
+      <w:r>
+        <w:rPr>
+          <w:lang w:val="en-GB"/>
+        </w:rPr>
+        <w:t xml:space="preserve"> (50-150)</w:t>
+      </w:r>
+    </w:p>
+    <w:p>
+      <w:pPr>
+        <w:rPr>
+          <w:b/>
+          <w:bCs/>
+          <w:color w:val="ED0000"/>
+          <w:lang w:val="en-GB"/>
+        </w:rPr>
+      </w:pPr>
+      <w:r>
+        <w:rPr>
+          <w:b/>
+          <w:bCs/>
+          <w:lang w:val="en-GB"/>
+        </w:rPr>
+        <w:t>Legend:</w:t>
+      </w:r>
+      <w:r>
+        <w:rPr>
+          <w:b/>
+          <w:bCs/>
+          <w:lang w:val="en-GB"/>
+        </w:rPr>
+        <w:t xml:space="preserve"> </w:t>
+      </w:r>
+      <w:r>
+        <w:rPr>
+          <w:b/>
+          <w:bCs/>
+          <w:color w:val="ED0000"/>
+          <w:lang w:val="en-GB"/>
+        </w:rPr>
+        <w:t>#ineedthefuckinpictureforit #pythoninterpreterficktmeinarsch</w:t>
+      </w:r>
+    </w:p>
+    <w:p>
+      <w:pPr>
+        <w:rPr>
+          <w:b/>
+          <w:bCs/>
+          <w:lang w:val="en-GB"/>
+        </w:rPr>
+      </w:pPr>
+      <w:r>
+        <w:rPr>
+          <w:b/>
+          <w:bCs/>
+          <w:lang w:val="en-GB"/>
+        </w:rPr>
+        <w:t>Data processing required:</w:t>
+      </w:r>
+      <w:r>
+        <w:rPr>
+          <w:b/>
+          <w:bCs/>
+          <w:lang w:val="en-GB"/>
+        </w:rPr>
+        <w:t xml:space="preserve"> </w:t>
+      </w:r>
+      <w:r>
+        <w:rPr>
+          <w:b/>
+          <w:bCs/>
+          <w:color w:val="C00000"/>
+          <w:lang w:val="en-GB"/>
+        </w:rPr>
+        <w:t>#adddetails(idontknowshit)</w:t>
+      </w:r>
+    </w:p>
+    <w:p>
+      <w:pPr>
+        <w:pStyle w:val="ListParagraph"/>
         <w:numPr>
           <w:ilvl w:val="0"/>
-          <w:numId w:val="1"/>
+          <w:numId w:val="2"/>
         </w:numPr>
         <w:rPr>
           <w:lang w:val="en-GB"/>
@@ -390,14 +490,15 @@
         <w:rPr>
           <w:lang w:val="en-GB"/>
         </w:rPr>
-        <w:t>Set up the laser–AOM–PD experimental chain.</w:t>
-      </w:r>
-    </w:p>
-    <w:p>
-      <w:pPr>
+        <w:t>Operate the AOM system with varying RF signals and record photodetector outputs.</w:t>
+      </w:r>
+    </w:p>
+    <w:p>
+      <w:pPr>
+        <w:pStyle w:val="ListParagraph"/>
         <w:numPr>
           <w:ilvl w:val="0"/>
-          <w:numId w:val="1"/>
+          <w:numId w:val="2"/>
         </w:numPr>
         <w:rPr>
           <w:lang w:val="en-GB"/>
@@ -407,14 +508,15 @@
         <w:rPr>
           <w:lang w:val="en-GB"/>
         </w:rPr>
-        <w:t>Calibrate the AWG to provide initial RF signals.</w:t>
-      </w:r>
-    </w:p>
-    <w:p>
-      <w:pPr>
+        <w:t>Preprocess and structure collected data (e.g., filtering noise, aligning timestamps).</w:t>
+      </w:r>
+    </w:p>
+    <w:p>
+      <w:pPr>
+        <w:pStyle w:val="ListParagraph"/>
         <w:numPr>
           <w:ilvl w:val="0"/>
-          <w:numId w:val="1"/>
+          <w:numId w:val="2"/>
         </w:numPr>
         <w:rPr>
           <w:lang w:val="en-GB"/>
@@ -424,14 +526,15 @@
         <w:rPr>
           <w:lang w:val="en-GB"/>
         </w:rPr>
-        <w:t>Collect PD voltage readings for different modulation scenarios.</w:t>
-      </w:r>
-    </w:p>
-    <w:p>
-      <w:pPr>
+        <w:t>Split data into training and test sets.</w:t>
+      </w:r>
+    </w:p>
+    <w:p>
+      <w:pPr>
+        <w:pStyle w:val="ListParagraph"/>
         <w:numPr>
           <w:ilvl w:val="0"/>
-          <w:numId w:val="1"/>
+          <w:numId w:val="2"/>
         </w:numPr>
         <w:rPr>
           <w:lang w:val="en-GB"/>
@@ -441,14 +544,15 @@
         <w:rPr>
           <w:lang w:val="en-GB"/>
         </w:rPr>
-        <w:t>Train AI model (e.g., reinforcement learning or regression) on PD response data.</w:t>
-      </w:r>
-    </w:p>
-    <w:p>
-      <w:pPr>
+        <w:t>Train a machine learning model to predict optimal RF input based on PD feedback.</w:t>
+      </w:r>
+    </w:p>
+    <w:p>
+      <w:pPr>
+        <w:pStyle w:val="ListParagraph"/>
         <w:numPr>
           <w:ilvl w:val="0"/>
-          <w:numId w:val="1"/>
+          <w:numId w:val="2"/>
         </w:numPr>
         <w:rPr>
           <w:lang w:val="en-GB"/>
@@ -458,14 +562,15 @@
         <w:rPr>
           <w:lang w:val="en-GB"/>
         </w:rPr>
-        <w:t>Deploy trained model in feedback loop to dynamically adjust RF signal.</w:t>
-      </w:r>
-    </w:p>
-    <w:p>
-      <w:pPr>
+        <w:t>Evaluate model performance using validation data.</w:t>
+      </w:r>
+    </w:p>
+    <w:p>
+      <w:pPr>
+        <w:pStyle w:val="ListParagraph"/>
         <w:numPr>
           <w:ilvl w:val="0"/>
-          <w:numId w:val="1"/>
+          <w:numId w:val="2"/>
         </w:numPr>
         <w:rPr>
           <w:lang w:val="en-GB"/>
@@ -475,14 +580,15 @@
         <w:rPr>
           <w:lang w:val="en-GB"/>
         </w:rPr>
-        <w:t>Monitor and log modulation stability, beam drift, or intensity control.</w:t>
-      </w:r>
-    </w:p>
-    <w:p>
-      <w:pPr>
+        <w:t>Integrate the trained model into a real-time feedback control loop.</w:t>
+      </w:r>
+    </w:p>
+    <w:p>
+      <w:pPr>
+        <w:pStyle w:val="ListParagraph"/>
         <w:numPr>
           <w:ilvl w:val="0"/>
-          <w:numId w:val="1"/>
+          <w:numId w:val="2"/>
         </w:numPr>
         <w:rPr>
           <w:lang w:val="en-GB"/>
@@ -492,7 +598,7 @@
         <w:rPr>
           <w:lang w:val="en-GB"/>
         </w:rPr>
-        <w:t>Visualize performance improvements over time or compared to a non-intelligent baseline.</w:t>
+        <w:t>Continuously monitor system performance and retrain if necessary for long-term adaptation.</w:t>
       </w:r>
     </w:p>
     <w:p>
@@ -627,8 +733,97 @@
       </w:pPr>
     </w:lvl>
   </w:abstractNum>
+  <w:abstractNum w:abstractNumId="1" w15:restartNumberingAfterBreak="0">
+    <w:nsid w:val="413972BC"/>
+    <w:multiLevelType w:val="hybridMultilevel"/>
+    <w:tmpl w:val="AA9E1DFA"/>
+    <w:lvl w:ilvl="0" w:tplc="0407000F">
+      <w:start w:val="1"/>
+      <w:numFmt w:val="decimal"/>
+      <w:lvlText w:val="%1."/>
+      <w:lvlJc w:val="left"/>
+      <w:pPr>
+        <w:ind w:left="720" w:hanging="360"/>
+      </w:pPr>
+    </w:lvl>
+    <w:lvl w:ilvl="1" w:tplc="04070019" w:tentative="1">
+      <w:start w:val="1"/>
+      <w:numFmt w:val="lowerLetter"/>
+      <w:lvlText w:val="%2."/>
+      <w:lvlJc w:val="left"/>
+      <w:pPr>
+        <w:ind w:left="1440" w:hanging="360"/>
+      </w:pPr>
+    </w:lvl>
+    <w:lvl w:ilvl="2" w:tplc="0407001B" w:tentative="1">
+      <w:start w:val="1"/>
+      <w:numFmt w:val="lowerRoman"/>
+      <w:lvlText w:val="%3."/>
+      <w:lvlJc w:val="right"/>
+      <w:pPr>
+        <w:ind w:left="2160" w:hanging="180"/>
+      </w:pPr>
+    </w:lvl>
+    <w:lvl w:ilvl="3" w:tplc="0407000F" w:tentative="1">
+      <w:start w:val="1"/>
+      <w:numFmt w:val="decimal"/>
+      <w:lvlText w:val="%4."/>
+      <w:lvlJc w:val="left"/>
+      <w:pPr>
+        <w:ind w:left="2880" w:hanging="360"/>
+      </w:pPr>
+    </w:lvl>
+    <w:lvl w:ilvl="4" w:tplc="04070019" w:tentative="1">
+      <w:start w:val="1"/>
+      <w:numFmt w:val="lowerLetter"/>
+      <w:lvlText w:val="%5."/>
+      <w:lvlJc w:val="left"/>
+      <w:pPr>
+        <w:ind w:left="3600" w:hanging="360"/>
+      </w:pPr>
+    </w:lvl>
+    <w:lvl w:ilvl="5" w:tplc="0407001B" w:tentative="1">
+      <w:start w:val="1"/>
+      <w:numFmt w:val="lowerRoman"/>
+      <w:lvlText w:val="%6."/>
+      <w:lvlJc w:val="right"/>
+      <w:pPr>
+        <w:ind w:left="4320" w:hanging="180"/>
+      </w:pPr>
+    </w:lvl>
+    <w:lvl w:ilvl="6" w:tplc="0407000F" w:tentative="1">
+      <w:start w:val="1"/>
+      <w:numFmt w:val="decimal"/>
+      <w:lvlText w:val="%7."/>
+      <w:lvlJc w:val="left"/>
+      <w:pPr>
+        <w:ind w:left="5040" w:hanging="360"/>
+      </w:pPr>
+    </w:lvl>
+    <w:lvl w:ilvl="7" w:tplc="04070019" w:tentative="1">
+      <w:start w:val="1"/>
+      <w:numFmt w:val="lowerLetter"/>
+      <w:lvlText w:val="%8."/>
+      <w:lvlJc w:val="left"/>
+      <w:pPr>
+        <w:ind w:left="5760" w:hanging="360"/>
+      </w:pPr>
+    </w:lvl>
+    <w:lvl w:ilvl="8" w:tplc="0407001B" w:tentative="1">
+      <w:start w:val="1"/>
+      <w:numFmt w:val="lowerRoman"/>
+      <w:lvlText w:val="%9."/>
+      <w:lvlJc w:val="right"/>
+      <w:pPr>
+        <w:ind w:left="6480" w:hanging="180"/>
+      </w:pPr>
+    </w:lvl>
+  </w:abstractNum>
   <w:num w:numId="1" w16cid:durableId="753745661">
     <w:abstractNumId w:val="0"/>
+  </w:num>
+  <w:num w:numId="2" w16cid:durableId="622736725">
+    <w:abstractNumId w:val="1"/>
   </w:num>
 </w:numbering>
 </file>

</xml_diff>

<commit_message>
commit message damit jonas nicht weint
</commit_message>
<xml_diff>
--- a/Key Figure from Mock Example.docx
+++ b/Key Figure from Mock Example.docx
@@ -1,13 +1,13 @@
 
 <file path=word/document.xml><?xml version="1.0" encoding="utf-8"?>
-<w:document xmlns:wpc="http://schemas.microsoft.com/office/word/2010/wordprocessingCanvas" xmlns:cx="http://schemas.microsoft.com/office/drawing/2014/chartex" xmlns:cx1="http://schemas.microsoft.com/office/drawing/2015/9/8/chartex" xmlns:cx2="http://schemas.microsoft.com/office/drawing/2015/10/21/chartex" xmlns:cx3="http://schemas.microsoft.com/office/drawing/2016/5/9/chartex" xmlns:cx4="http://schemas.microsoft.com/office/drawing/2016/5/10/chartex" xmlns:cx5="http://schemas.microsoft.com/office/drawing/2016/5/11/chartex" xmlns:cx6="http://schemas.microsoft.com/office/drawing/2016/5/12/chartex" xmlns:cx7="http://schemas.microsoft.com/office/drawing/2016/5/13/chartex" xmlns:cx8="http://schemas.microsoft.com/office/drawing/2016/5/14/chartex" xmlns:mc="http://schemas.openxmlformats.org/markup-compatibility/2006" xmlns:aink="http://schemas.microsoft.com/office/drawing/2016/ink" xmlns:am3d="http://schemas.microsoft.com/office/drawing/2017/model3d" xmlns:o="urn:schemas-microsoft-com:office:office" xmlns:oel="http://schemas.microsoft.com/office/2019/extlst" xmlns:r="http://schemas.openxmlformats.org/officeDocument/2006/relationships" xmlns:m="http://schemas.openxmlformats.org/officeDocument/2006/math" xmlns:v="urn:schemas-microsoft-com:vml" xmlns:wp14="http://schemas.microsoft.com/office/word/2010/wordprocessingDrawing" xmlns:wp="http://schemas.openxmlformats.org/drawingml/2006/wordprocessingDrawing" xmlns:w10="urn:schemas-microsoft-com:office:word" xmlns:w="http://schemas.openxmlformats.org/wordprocessingml/2006/main" xmlns:w14="http://schemas.microsoft.com/office/word/2010/wordml" xmlns:w15="http://schemas.microsoft.com/office/word/2012/wordml" xmlns:w16cex="http://schemas.microsoft.com/office/word/2018/wordml/cex" xmlns:w16cid="http://schemas.microsoft.com/office/word/2016/wordml/cid" xmlns:w16="http://schemas.microsoft.com/office/word/2018/wordml" xmlns:w16du="http://schemas.microsoft.com/office/word/2023/wordml/word16du" xmlns:w16sdtdh="http://schemas.microsoft.com/office/word/2020/wordml/sdtdatahash" xmlns:w16sdtfl="http://schemas.microsoft.com/office/word/2024/wordml/sdtformatlock" xmlns:w16se="http://schemas.microsoft.com/office/word/2015/wordml/symex" xmlns:wpg="http://schemas.microsoft.com/office/word/2010/wordprocessingGroup" xmlns:wpi="http://schemas.microsoft.com/office/word/2010/wordprocessingInk" xmlns:wne="http://schemas.microsoft.com/office/word/2006/wordml" xmlns:wps="http://schemas.microsoft.com/office/word/2010/wordprocessingShape" mc:Ignorable="w14 w15 w16se w16cid w16 w16cex w16sdtdh w16sdtfl w16du wp14">
+<w:document xmlns:wpc="http://schemas.microsoft.com/office/word/2010/wordprocessingCanvas" xmlns:cx="http://schemas.microsoft.com/office/drawing/2014/chartex" xmlns:cx1="http://schemas.microsoft.com/office/drawing/2015/9/8/chartex" xmlns:cx2="http://schemas.microsoft.com/office/drawing/2015/10/21/chartex" xmlns:cx3="http://schemas.microsoft.com/office/drawing/2016/5/9/chartex" xmlns:cx4="http://schemas.microsoft.com/office/drawing/2016/5/10/chartex" xmlns:cx5="http://schemas.microsoft.com/office/drawing/2016/5/11/chartex" xmlns:cx6="http://schemas.microsoft.com/office/drawing/2016/5/12/chartex" xmlns:cx7="http://schemas.microsoft.com/office/drawing/2016/5/13/chartex" xmlns:cx8="http://schemas.microsoft.com/office/drawing/2016/5/14/chartex" xmlns:mc="http://schemas.openxmlformats.org/markup-compatibility/2006" xmlns:aink="http://schemas.microsoft.com/office/drawing/2016/ink" xmlns:am3d="http://schemas.microsoft.com/office/drawing/2017/model3d" xmlns:o="urn:schemas-microsoft-com:office:office" xmlns:oel="http://schemas.microsoft.com/office/2019/extlst" xmlns:r="http://schemas.openxmlformats.org/officeDocument/2006/relationships" xmlns:m="http://schemas.openxmlformats.org/officeDocument/2006/math" xmlns:v="urn:schemas-microsoft-com:vml" xmlns:wp14="http://schemas.microsoft.com/office/word/2010/wordprocessingDrawing" xmlns:wp="http://schemas.openxmlformats.org/drawingml/2006/wordprocessingDrawing" xmlns:w10="urn:schemas-microsoft-com:office:word" xmlns:w="http://schemas.openxmlformats.org/wordprocessingml/2006/main" xmlns:w14="http://schemas.microsoft.com/office/word/2010/wordml" xmlns:w15="http://schemas.microsoft.com/office/word/2012/wordml" xmlns:w16cex="http://schemas.microsoft.com/office/word/2018/wordml/cex" xmlns:w16cid="http://schemas.microsoft.com/office/word/2016/wordml/cid" xmlns:w16="http://schemas.microsoft.com/office/word/2018/wordml" xmlns:w16du="http://schemas.microsoft.com/office/word/2023/wordml/word16du" xmlns:w16sdtdh="http://schemas.microsoft.com/office/word/2020/wordml/sdtdatahash" xmlns:w16sdtfl="http://schemas.microsoft.com/office/word/2024/wordml/sdtformatlock" xmlns:w16se="http://schemas.microsoft.com/office/word/2015/wordml/symex" xmlns:wpg="http://schemas.microsoft.com/office/word/2010/wordprocessingGroup" xmlns:wpi="http://schemas.microsoft.com/office/word/2010/wordprocessingInk" xmlns:wne="http://schemas.microsoft.com/office/word/2006/wordml" xmlns:wps="http://schemas.microsoft.com/office/word/2010/wordprocessingShape" xmlns:a="http://schemas.openxmlformats.org/drawingml/2006/main" xmlns:pic="http://schemas.openxmlformats.org/drawingml/2006/picture" xmlns:a14="http://schemas.microsoft.com/office/drawing/2010/main" mc:Ignorable="w14 w15 w16se w16cid w16 w16cex w16sdtdh w16sdtfl w16du wp14">
   <w:body>
     <w:p>
       <w:pPr>
         <w:spacing w:after="0"/>
         <w:rPr>
-          <w:b/>
-          <w:bCs/>
+          <w:b w:val="1"/>
+          <w:bCs w:val="1"/>
           <w:sz w:val="24"/>
           <w:szCs w:val="24"/>
           <w:lang w:val="en-GB"/>
@@ -15,8 +15,8 @@
       </w:pPr>
       <w:r>
         <w:rPr>
-          <w:b/>
-          <w:bCs/>
+          <w:b w:val="1"/>
+          <w:bCs w:val="1"/>
           <w:sz w:val="24"/>
           <w:szCs w:val="24"/>
           <w:lang w:val="en-GB"/>
@@ -25,8 +25,8 @@
       </w:r>
       <w:r>
         <w:rPr>
-          <w:b/>
-          <w:bCs/>
+          <w:b w:val="1"/>
+          <w:bCs w:val="1"/>
           <w:sz w:val="24"/>
           <w:szCs w:val="24"/>
           <w:lang w:val="en-GB"/>
@@ -35,84 +35,92 @@
       </w:r>
       <w:r>
         <w:rPr>
-          <w:b/>
-          <w:bCs/>
+          <w:b w:val="1"/>
+          <w:bCs w:val="1"/>
           <w:sz w:val="24"/>
           <w:szCs w:val="24"/>
           <w:lang w:val="en-GB"/>
         </w:rPr>
         <w:t xml:space="preserve"> – “Intelligent </w:t>
       </w:r>
-      <w:proofErr w:type="gramStart"/>
-      <w:r>
-        <w:rPr>
-          <w:b/>
-          <w:bCs/>
+      <w:r>
+        <w:rPr>
+          <w:b w:val="1"/>
+          <w:bCs w:val="1"/>
           <w:sz w:val="24"/>
           <w:szCs w:val="24"/>
           <w:lang w:val="en-GB"/>
         </w:rPr>
-        <w:t xml:space="preserve">AOM” </w:t>
-      </w:r>
-      <w:r>
-        <w:rPr>
-          <w:b/>
-          <w:bCs/>
+        <w:t xml:space="preserve">AOM”  </w:t>
+      </w:r>
+      <w:r>
+        <w:rPr>
+          <w:b w:val="1"/>
+          <w:bCs w:val="1"/>
           <w:sz w:val="24"/>
           <w:szCs w:val="24"/>
           <w:lang w:val="en-GB"/>
         </w:rPr>
-        <w:t xml:space="preserve">  </w:t>
-      </w:r>
-      <w:proofErr w:type="gramEnd"/>
-      <w:r>
-        <w:rPr>
-          <w:b/>
-          <w:bCs/>
+        <w:t xml:space="preserve">            Leo Forster &amp; Jonas</w:t>
+      </w:r>
+      <w:r>
+        <w:rPr>
+          <w:b w:val="1"/>
+          <w:bCs w:val="1"/>
           <w:sz w:val="24"/>
           <w:szCs w:val="24"/>
           <w:lang w:val="en-GB"/>
         </w:rPr>
-        <w:t xml:space="preserve">                Leo Forster &amp; Jonas Henker</w:t>
-      </w:r>
-    </w:p>
-    <w:p>
-      <w:pPr>
-        <w:spacing w:after="0"/>
-        <w:rPr>
+        <w:t xml:space="preserve"> </w:t>
+      </w:r>
+      <w:r>
+        <w:rPr>
+          <w:b w:val="1"/>
+          <w:bCs w:val="1"/>
           <w:sz w:val="24"/>
           <w:szCs w:val="24"/>
           <w:lang w:val="en-GB"/>
         </w:rPr>
-      </w:pPr>
-      <w:r>
-        <w:rPr>
-          <w:sz w:val="24"/>
-          <w:szCs w:val="24"/>
+        <w:t>Henker</w:t>
+      </w:r>
+    </w:p>
+    <w:p w14:noSpellErr="1">
+      <w:pPr>
+        <w:spacing w:after="0"/>
+        <w:rPr>
+          <w:sz w:val="20"/>
+          <w:szCs w:val="20"/>
+          <w:lang w:val="en-GB"/>
+        </w:rPr>
+      </w:pPr>
+      <w:r>
+        <w:rPr>
+          <w:sz w:val="20"/>
+          <w:szCs w:val="20"/>
           <w:lang w:val="en-GB"/>
         </w:rPr>
         <w:t xml:space="preserve">Project Donor: </w:t>
       </w:r>
       <w:r>
         <w:rPr>
-          <w:sz w:val="24"/>
-          <w:szCs w:val="24"/>
+          <w:sz w:val="20"/>
+          <w:szCs w:val="20"/>
           <w:lang w:val="en-GB"/>
         </w:rPr>
         <w:t xml:space="preserve">Prof Dr. Jürgen Eschner </w:t>
       </w:r>
       <w:r>
         <w:rPr>
-          <w:sz w:val="24"/>
-          <w:szCs w:val="24"/>
+          <w:sz w:val="20"/>
+          <w:szCs w:val="20"/>
           <w:lang w:val="en-GB"/>
         </w:rPr>
         <w:t>&amp;</w:t>
       </w:r>
       <w:r>
         <w:rPr>
-          <w:sz w:val="24"/>
-          <w:szCs w:val="24"/>
+          <w:sz w:val="20"/>
+          <w:szCs w:val="20"/>
           <w:lang w:val="en-GB"/>
         </w:rPr>
         <w:t xml:space="preserve"> team (Experimental Physics - Quantum Photonics) </w:t>
@@ -139,64 +147,759 @@
       </w:pPr>
       <w:r>
         <w:rPr>
+          <w:b w:val="1"/>
+          <w:bCs w:val="1"/>
+          <w:lang w:val="en-GB"/>
+        </w:rPr>
+        <w:t>Key figure:</w:t>
+      </w:r>
+      <w:r>
+        <w:rPr>
+          <w:lang w:val="en-GB"/>
+        </w:rPr>
+        <w:t xml:space="preserve"> </w:t>
+      </w:r>
+      <w:r>
+        <w:rPr>
+          <w:lang w:val="en-GB"/>
+        </w:rPr>
+        <w:t>The key figure shows the</w:t>
+      </w:r>
+      <w:r>
+        <w:rPr>
+          <w:lang w:val="en-GB"/>
+        </w:rPr>
+        <w:t xml:space="preserve"> two</w:t>
+      </w:r>
+      <w:r>
+        <w:rPr>
+          <w:lang w:val="en-GB"/>
+        </w:rPr>
+        <w:t xml:space="preserve"> discrete frequency </w:t>
+      </w:r>
+      <w:r>
+        <w:rPr>
+          <w:lang w:val="en-GB"/>
+        </w:rPr>
+        <w:t>spectra</w:t>
+      </w:r>
+      <w:r>
+        <w:rPr>
+          <w:lang w:val="en-GB"/>
+        </w:rPr>
+        <w:t xml:space="preserve">, </w:t>
+      </w:r>
+      <w:r>
+        <w:rPr>
+          <w:lang w:val="en-GB"/>
+        </w:rPr>
+        <w:t>the</w:t>
+      </w:r>
+      <w:r>
+        <w:rPr>
+          <w:lang w:val="en-GB"/>
+        </w:rPr>
+        <w:t xml:space="preserve"> </w:t>
+      </w:r>
+      <w:r>
+        <w:rPr>
+          <w:lang w:val="en-GB"/>
+        </w:rPr>
+        <w:t xml:space="preserve">first is </w:t>
+      </w:r>
+      <w:r>
+        <w:rPr>
+          <w:lang w:val="en-GB"/>
+        </w:rPr>
+        <w:t xml:space="preserve">the </w:t>
+      </w:r>
+      <w:r>
+        <w:rPr>
+          <w:lang w:val="en-GB"/>
+        </w:rPr>
+        <w:t xml:space="preserve">input of the </w:t>
+      </w:r>
+      <w:r>
+        <w:rPr>
+          <w:lang w:val="en-GB"/>
+        </w:rPr>
+        <w:t>arbitrary wave generator (</w:t>
+      </w:r>
+      <w:r>
+        <w:rPr>
+          <w:b w:val="1"/>
+          <w:bCs w:val="1"/>
+          <w:lang w:val="en-GB"/>
+        </w:rPr>
+        <w:t>AWG</w:t>
+      </w:r>
+      <w:r>
+        <w:rPr>
+          <w:lang w:val="en-GB"/>
+        </w:rPr>
+        <w:t>)</w:t>
+      </w:r>
+      <w:r>
+        <w:rPr>
+          <w:lang w:val="en-GB"/>
+        </w:rPr>
+        <w:t xml:space="preserve">, the second is the spectrum of the laser after passing through the </w:t>
+      </w:r>
+      <w:r>
+        <w:rPr>
+          <w:lang w:val="en-GB"/>
+        </w:rPr>
+        <w:t>acoustic-optical modulator</w:t>
+      </w:r>
+      <w:r>
+        <w:rPr>
+          <w:lang w:val="en-GB"/>
+        </w:rPr>
+        <w:t xml:space="preserve"> (</w:t>
+      </w:r>
+      <w:r>
+        <w:rPr>
+          <w:b w:val="1"/>
+          <w:bCs w:val="1"/>
+          <w:lang w:val="en-GB"/>
+        </w:rPr>
+        <w:t>AOM</w:t>
+      </w:r>
+      <w:r>
+        <w:rPr>
+          <w:lang w:val="en-GB"/>
+        </w:rPr>
+        <w:t>)</w:t>
+      </w:r>
+      <w:r>
+        <w:rPr>
+          <w:lang w:val="en-GB"/>
+        </w:rPr>
+        <w:t>, measured by two photodetectors in combination with a beam splitter</w:t>
+      </w:r>
+      <w:r>
+        <w:rPr>
+          <w:lang w:val="en-GB"/>
+        </w:rPr>
+        <w:t>.</w:t>
+      </w:r>
+    </w:p>
+    <w:p>
+      <w:pPr/>
+      <w:r>
+        <w:drawing>
+          <wp:inline wp14:editId="7FE4D8C7" wp14:anchorId="3EE173AA">
+            <wp:extent cx="5762626" cy="2619375"/>
+            <wp:effectExtent l="0" t="0" r="0" b="0"/>
+            <wp:docPr id="720048891" name="" title=""/>
+            <wp:cNvGraphicFramePr>
+              <a:graphicFrameLocks noChangeAspect="1"/>
+            </wp:cNvGraphicFramePr>
+            <a:graphic>
+              <a:graphicData uri="http://schemas.openxmlformats.org/drawingml/2006/picture">
+                <pic:pic>
+                  <pic:nvPicPr>
+                    <pic:cNvPr id="0" name=""/>
+                    <pic:cNvPicPr/>
+                  </pic:nvPicPr>
+                  <pic:blipFill>
+                    <a:blip r:embed="Rc98daa620e624bec">
+                      <a:extLst>
+                        <a:ext xmlns:a="http://schemas.openxmlformats.org/drawingml/2006/main" uri="{28A0092B-C50C-407E-A947-70E740481C1C}">
+                          <a14:useLocalDpi val="0"/>
+                        </a:ext>
+                      </a:extLst>
+                    </a:blip>
+                    <a:stretch>
+                      <a:fillRect/>
+                    </a:stretch>
+                  </pic:blipFill>
+                  <pic:spPr>
+                    <a:xfrm>
+                      <a:off x="0" y="0"/>
+                      <a:ext cx="5762626" cy="2619375"/>
+                    </a:xfrm>
+                    <a:prstGeom prst="rect">
+                      <a:avLst/>
+                    </a:prstGeom>
+                  </pic:spPr>
+                </pic:pic>
+              </a:graphicData>
+            </a:graphic>
+          </wp:inline>
+        </w:drawing>
+      </w:r>
+      <w:r>
+        <w:drawing>
+          <wp:inline wp14:editId="3BB08D61" wp14:anchorId="2B08C066">
+            <wp:extent cx="5762626" cy="2600325"/>
+            <wp:effectExtent l="0" t="0" r="0" b="0"/>
+            <wp:docPr id="1037043844" name="" title=""/>
+            <wp:cNvGraphicFramePr>
+              <a:graphicFrameLocks noChangeAspect="1"/>
+            </wp:cNvGraphicFramePr>
+            <a:graphic>
+              <a:graphicData uri="http://schemas.openxmlformats.org/drawingml/2006/picture">
+                <pic:pic>
+                  <pic:nvPicPr>
+                    <pic:cNvPr id="0" name=""/>
+                    <pic:cNvPicPr/>
+                  </pic:nvPicPr>
+                  <pic:blipFill>
+                    <a:blip r:embed="R220868ffd901410a">
+                      <a:extLst>
+                        <a:ext xmlns:a="http://schemas.openxmlformats.org/drawingml/2006/main" uri="{28A0092B-C50C-407E-A947-70E740481C1C}">
+                          <a14:useLocalDpi val="0"/>
+                        </a:ext>
+                      </a:extLst>
+                    </a:blip>
+                    <a:stretch>
+                      <a:fillRect/>
+                    </a:stretch>
+                  </pic:blipFill>
+                  <pic:spPr>
+                    <a:xfrm>
+                      <a:off x="0" y="0"/>
+                      <a:ext cx="5762626" cy="2600325"/>
+                    </a:xfrm>
+                    <a:prstGeom prst="rect">
+                      <a:avLst/>
+                    </a:prstGeom>
+                  </pic:spPr>
+                </pic:pic>
+              </a:graphicData>
+            </a:graphic>
+          </wp:inline>
+        </w:drawing>
+      </w:r>
+    </w:p>
+    <w:p>
+      <w:pPr>
+        <w:rPr>
+          <w:b w:val="0"/>
+          <w:bCs w:val="0"/>
+          <w:lang w:val="en-GB"/>
+        </w:rPr>
+      </w:pPr>
+      <w:r>
+        <w:rPr>
+          <w:b w:val="1"/>
+          <w:bCs w:val="1"/>
+          <w:lang w:val="en-GB"/>
+        </w:rPr>
+        <w:t>Objective of this figure:</w:t>
+      </w:r>
+      <w:r>
+        <w:rPr>
+          <w:b w:val="1"/>
+          <w:bCs w:val="1"/>
+          <w:lang w:val="en-GB"/>
+        </w:rPr>
+        <w:t xml:space="preserve"> </w:t>
+      </w:r>
+      <w:r>
+        <w:rPr>
+          <w:b w:val="0"/>
+          <w:bCs w:val="0"/>
+          <w:lang w:val="en-GB"/>
+        </w:rPr>
+        <w:t xml:space="preserve">The </w:t>
+      </w:r>
+      <w:r>
+        <w:rPr>
+          <w:b w:val="0"/>
+          <w:bCs w:val="0"/>
+          <w:lang w:val="en-GB"/>
+        </w:rPr>
+        <w:t>objective</w:t>
+      </w:r>
+      <w:r>
+        <w:rPr>
+          <w:b w:val="0"/>
+          <w:bCs w:val="0"/>
+          <w:lang w:val="en-GB"/>
+        </w:rPr>
+        <w:t xml:space="preserve"> of this figure is to show</w:t>
+      </w:r>
+      <w:r>
+        <w:rPr>
+          <w:b w:val="0"/>
+          <w:bCs w:val="0"/>
+          <w:lang w:val="en-GB"/>
+        </w:rPr>
+        <w:t xml:space="preserve">, how a machine learning model can be used, to obtain a </w:t>
+      </w:r>
+      <w:r>
+        <w:rPr>
+          <w:b w:val="0"/>
+          <w:bCs w:val="0"/>
+          <w:lang w:val="en-GB"/>
+        </w:rPr>
+        <w:t xml:space="preserve">simple </w:t>
+      </w:r>
+      <w:r>
+        <w:rPr>
+          <w:b w:val="0"/>
+          <w:bCs w:val="0"/>
+          <w:lang w:val="en-GB"/>
+        </w:rPr>
+        <w:t xml:space="preserve">frequency configuration </w:t>
+      </w:r>
+      <w:r>
+        <w:rPr>
+          <w:b w:val="0"/>
+          <w:bCs w:val="0"/>
+          <w:i w:val="0"/>
+          <w:iCs w:val="0"/>
+          <w:lang w:val="en-GB"/>
+        </w:rPr>
+        <w:t>(</w:t>
+      </w:r>
+      <w:r>
+        <w:rPr>
+          <w:b w:val="0"/>
+          <w:bCs w:val="0"/>
+          <w:i w:val="1"/>
+          <w:iCs w:val="1"/>
+          <w:lang w:val="en-GB"/>
+        </w:rPr>
+        <w:t>AWG Input Spectrum</w:t>
+      </w:r>
+      <w:r>
+        <w:rPr>
+          <w:b w:val="0"/>
+          <w:bCs w:val="0"/>
+          <w:i w:val="0"/>
+          <w:iCs w:val="0"/>
+          <w:lang w:val="en-GB"/>
+        </w:rPr>
+        <w:t>)</w:t>
+      </w:r>
+      <w:r>
+        <w:rPr>
+          <w:b w:val="0"/>
+          <w:bCs w:val="0"/>
+          <w:i w:val="0"/>
+          <w:iCs w:val="0"/>
+          <w:lang w:val="en-GB"/>
+        </w:rPr>
+        <w:t xml:space="preserve"> to produce a desired output spectrum</w:t>
+      </w:r>
+      <w:r>
+        <w:rPr>
+          <w:b w:val="0"/>
+          <w:bCs w:val="0"/>
+          <w:i w:val="1"/>
+          <w:iCs w:val="1"/>
+          <w:lang w:val="en-GB"/>
+        </w:rPr>
+        <w:t>,</w:t>
+      </w:r>
+      <w:r>
+        <w:rPr>
+          <w:b w:val="0"/>
+          <w:bCs w:val="0"/>
+          <w:lang w:val="en-GB"/>
+        </w:rPr>
+        <w:t xml:space="preserve"> given a </w:t>
+      </w:r>
+      <w:r>
+        <w:rPr>
+          <w:b w:val="0"/>
+          <w:bCs w:val="0"/>
+          <w:lang w:val="en-GB"/>
+        </w:rPr>
+        <w:t>rather complex</w:t>
+      </w:r>
+      <w:r>
+        <w:rPr>
+          <w:b w:val="0"/>
+          <w:bCs w:val="0"/>
+          <w:lang w:val="en-GB"/>
+        </w:rPr>
+        <w:t>, discrete laser spectrum</w:t>
+      </w:r>
+      <w:r>
+        <w:rPr>
+          <w:b w:val="0"/>
+          <w:bCs w:val="0"/>
+          <w:lang w:val="en-GB"/>
+        </w:rPr>
+        <w:t xml:space="preserve"> (</w:t>
+      </w:r>
+      <w:r>
+        <w:rPr>
+          <w:b w:val="0"/>
+          <w:bCs w:val="0"/>
+          <w:i w:val="1"/>
+          <w:iCs w:val="1"/>
+          <w:lang w:val="en-GB"/>
+        </w:rPr>
+        <w:t>AOM Output Spectrum</w:t>
+      </w:r>
+      <w:r>
+        <w:rPr>
+          <w:b w:val="0"/>
+          <w:bCs w:val="0"/>
+          <w:i w:val="0"/>
+          <w:iCs w:val="0"/>
+          <w:lang w:val="en-GB"/>
+        </w:rPr>
+        <w:t>)</w:t>
+      </w:r>
+      <w:r>
+        <w:rPr>
+          <w:b w:val="0"/>
+          <w:bCs w:val="0"/>
+          <w:i w:val="1"/>
+          <w:iCs w:val="1"/>
+          <w:lang w:val="en-GB"/>
+        </w:rPr>
+        <w:t>.</w:t>
+      </w:r>
+    </w:p>
+    <w:p>
+      <w:pPr>
+        <w:rPr>
+          <w:lang w:val="en-GB"/>
+        </w:rPr>
+      </w:pPr>
+      <w:r>
+        <w:rPr>
+          <w:b w:val="1"/>
+          <w:bCs w:val="1"/>
+          <w:lang w:val="en-GB"/>
+        </w:rPr>
+        <w:t>Unit of observation:</w:t>
+      </w:r>
+      <w:r>
+        <w:rPr>
+          <w:b w:val="1"/>
+          <w:bCs w:val="1"/>
+          <w:lang w:val="en-GB"/>
+        </w:rPr>
+        <w:t xml:space="preserve"> </w:t>
+      </w:r>
+      <w:r>
+        <w:rPr>
+          <w:b w:val="0"/>
+          <w:bCs w:val="0"/>
+          <w:lang w:val="en-GB"/>
+        </w:rPr>
+        <w:t>Discrete f</w:t>
+      </w:r>
+      <w:r>
+        <w:rPr>
+          <w:lang w:val="en-GB"/>
+        </w:rPr>
+        <w:t>requency spectrum f’ of AOM for given</w:t>
+      </w:r>
+      <w:r>
+        <w:rPr>
+          <w:lang w:val="en-GB"/>
+        </w:rPr>
+        <w:t>, constant</w:t>
+      </w:r>
+      <w:r>
+        <w:rPr>
+          <w:lang w:val="en-GB"/>
+        </w:rPr>
+        <w:t xml:space="preserve"> input frequency f</w:t>
+      </w:r>
+      <w:r>
+        <w:rPr>
+          <w:lang w:val="en-GB"/>
+        </w:rPr>
+        <w:t xml:space="preserve"> of the laser</w:t>
+      </w:r>
+      <w:r>
+        <w:rPr>
+          <w:lang w:val="en-GB"/>
+        </w:rPr>
+        <w:t xml:space="preserve"> and a non-linear interference v</w:t>
+      </w:r>
+      <w:r>
+        <w:rPr>
+          <w:lang w:val="en-GB"/>
+        </w:rPr>
+        <w:t xml:space="preserve"> (unknown, learned by model).</w:t>
+      </w:r>
+      <w:r>
+        <w:br/>
+      </w:r>
+      <w:r>
+        <w:rPr>
+          <w:lang w:val="en-GB"/>
+        </w:rPr>
+        <w:t>Given by the Fast-Fourier-Transform</w:t>
+      </w:r>
+      <w:r>
+        <w:rPr>
+          <w:lang w:val="en-GB"/>
+        </w:rPr>
+        <w:t xml:space="preserve"> (</w:t>
+      </w:r>
+      <w:r>
+        <w:rPr>
+          <w:b w:val="1"/>
+          <w:bCs w:val="1"/>
+          <w:lang w:val="en-GB"/>
+        </w:rPr>
+        <w:t>FFT</w:t>
+      </w:r>
+      <w:r>
+        <w:rPr>
+          <w:lang w:val="en-GB"/>
+        </w:rPr>
+        <w:t>)</w:t>
+      </w:r>
+      <w:r>
+        <w:rPr>
+          <w:lang w:val="en-GB"/>
+        </w:rPr>
+        <w:t xml:space="preserve">, the </w:t>
+      </w:r>
+      <w:r>
+        <w:rPr>
+          <w:lang w:val="en-GB"/>
+        </w:rPr>
+        <w:t xml:space="preserve">spectra </w:t>
+      </w:r>
+      <w:r>
+        <w:rPr>
+          <w:lang w:val="en-GB"/>
+        </w:rPr>
+        <w:t>contain</w:t>
+      </w:r>
+      <w:r>
+        <w:rPr>
+          <w:lang w:val="en-GB"/>
+        </w:rPr>
+        <w:t xml:space="preserve"> real as well as imaginary components.</w:t>
+      </w:r>
+    </w:p>
+    <w:p>
+      <w:pPr>
+        <w:rPr>
+          <w:b w:val="1"/>
+          <w:bCs w:val="1"/>
+          <w:lang w:val="en-GB"/>
+        </w:rPr>
+      </w:pPr>
+      <w:r>
+        <w:rPr>
+          <w:b w:val="1"/>
+          <w:bCs w:val="1"/>
+          <w:lang w:val="en-GB"/>
+        </w:rPr>
+        <w:t>Unit of measurement:</w:t>
+      </w:r>
+      <w:r>
+        <w:rPr>
+          <w:b w:val="1"/>
+          <w:bCs w:val="1"/>
+          <w:lang w:val="en-GB"/>
+        </w:rPr>
+        <w:t xml:space="preserve"> </w:t>
+      </w:r>
+      <w:r>
+        <w:rPr>
+          <w:lang w:val="en-GB"/>
+        </w:rPr>
+        <w:t>MHz</w:t>
+      </w:r>
+    </w:p>
+    <w:p>
+      <w:pPr>
+        <w:rPr>
           <w:b/>
           <w:bCs/>
           <w:lang w:val="en-GB"/>
         </w:rPr>
-        <w:t>Key figure:</w:t>
-      </w:r>
-      <w:r>
-        <w:rPr>
-          <w:lang w:val="en-GB"/>
-        </w:rPr>
-        <w:t xml:space="preserve"> </w:t>
-      </w:r>
-      <w:r>
-        <w:rPr>
-          <w:lang w:val="en-GB"/>
-        </w:rPr>
-        <w:t>Illustration of the machine learning integration process into an acousto-optic modulation (AOM) experiment. The figure shows how real-time photodetector data is used to train and deploy a machine learning model that dynamically controls the RF signal driving the AOM, creating an intelligent, feedback-based control loop.</w:t>
+      </w:pPr>
+      <w:r>
+        <w:rPr>
+          <w:b/>
+          <w:bCs/>
+          <w:lang w:val="en-GB"/>
+        </w:rPr>
+        <w:t>Time window of observation</w:t>
+      </w:r>
+      <w:r>
+        <w:rPr>
+          <w:b/>
+          <w:bCs/>
+          <w:lang w:val="en-GB"/>
+        </w:rPr>
+        <w:t xml:space="preserve">: </w:t>
+      </w:r>
+      <w:r>
+        <w:rPr>
+          <w:lang w:val="en-GB"/>
+        </w:rPr>
+        <w:t xml:space="preserve">Continuous real-time monitoring during experiment runtime </w:t>
       </w:r>
     </w:p>
     <w:p>
       <w:pPr>
         <w:rPr>
-          <w:b/>
-          <w:bCs/>
-          <w:color w:val="C00000"/>
-          <w:lang w:val="en-GB"/>
-        </w:rPr>
-      </w:pPr>
-      <w:r>
-        <w:rPr>
-          <w:b/>
-          <w:bCs/>
-          <w:color w:val="C00000"/>
-          <w:lang w:val="en-GB"/>
-        </w:rPr>
-        <w:t>#Insertafuckinpicture</w:t>
+          <w:b w:val="1"/>
+          <w:bCs w:val="1"/>
+          <w:lang w:val="en-GB"/>
+        </w:rPr>
+      </w:pPr>
+      <w:r>
+        <w:rPr>
+          <w:b w:val="1"/>
+          <w:bCs w:val="1"/>
+          <w:lang w:val="en-GB"/>
+        </w:rPr>
+        <w:t>Overall description of this figure:</w:t>
+      </w:r>
+      <w:r>
+        <w:rPr>
+          <w:lang w:val="en-GB"/>
+        </w:rPr>
+        <w:t xml:space="preserve"> </w:t>
+      </w:r>
+      <w:r>
+        <w:rPr>
+          <w:b w:val="0"/>
+          <w:bCs w:val="0"/>
+          <w:lang w:val="en-GB"/>
+        </w:rPr>
+        <w:t>The figure shows the input and expected output of the machine learning model. The model will get a desired</w:t>
+      </w:r>
+      <w:r>
+        <w:rPr>
+          <w:b w:val="0"/>
+          <w:bCs w:val="0"/>
+          <w:i w:val="1"/>
+          <w:iCs w:val="1"/>
+          <w:lang w:val="en-GB"/>
+        </w:rPr>
+        <w:t xml:space="preserve"> AOM Output Spectrum </w:t>
+      </w:r>
+      <w:r>
+        <w:rPr>
+          <w:b w:val="0"/>
+          <w:bCs w:val="0"/>
+          <w:lang w:val="en-GB"/>
+        </w:rPr>
+        <w:t xml:space="preserve">as input and calculate the required </w:t>
+      </w:r>
+      <w:r>
+        <w:rPr>
+          <w:b w:val="0"/>
+          <w:bCs w:val="0"/>
+          <w:i w:val="1"/>
+          <w:iCs w:val="1"/>
+          <w:lang w:val="en-GB"/>
+        </w:rPr>
+        <w:t>AWG Input Spectrum</w:t>
+      </w:r>
+      <w:r>
+        <w:rPr>
+          <w:b w:val="0"/>
+          <w:bCs w:val="0"/>
+          <w:lang w:val="en-GB"/>
+        </w:rPr>
+        <w:t>, which then will be used to configure the AWG accordingly.</w:t>
+      </w:r>
+      <w:r>
+        <w:rPr>
+          <w:b w:val="0"/>
+          <w:bCs w:val="0"/>
+          <w:lang w:val="en-GB"/>
+        </w:rPr>
+        <w:t xml:space="preserve"> </w:t>
+      </w:r>
+      <w:r>
+        <w:br/>
+      </w:r>
+      <w:r>
+        <w:rPr>
+          <w:b w:val="0"/>
+          <w:bCs w:val="0"/>
+          <w:lang w:val="en-GB"/>
+        </w:rPr>
+        <w:t>The AWG then modulates the laser, which has a constant frequency, via the AOM. After this, the laser should have the desire</w:t>
+      </w:r>
+      <w:r>
+        <w:rPr>
+          <w:b w:val="0"/>
+          <w:bCs w:val="0"/>
+          <w:lang w:val="en-GB"/>
+        </w:rPr>
+        <w:t>d, complex spectrum, which was given as input of the model.</w:t>
+      </w:r>
+      <w:r>
+        <w:br/>
+      </w:r>
+      <w:r>
+        <w:rPr>
+          <w:b w:val="0"/>
+          <w:bCs w:val="0"/>
+          <w:lang w:val="en-GB"/>
+        </w:rPr>
+        <w:t xml:space="preserve">A complex model is </w:t>
+      </w:r>
+      <w:r>
+        <w:rPr>
+          <w:b w:val="0"/>
+          <w:bCs w:val="0"/>
+          <w:lang w:val="en-GB"/>
+        </w:rPr>
+        <w:t>needed, since</w:t>
+      </w:r>
+      <w:r>
+        <w:rPr>
+          <w:b w:val="0"/>
+          <w:bCs w:val="0"/>
+          <w:lang w:val="en-GB"/>
+        </w:rPr>
+        <w:t xml:space="preserve"> the input-output relation is typically non-linear. </w:t>
+      </w:r>
+      <w:r>
+        <w:br/>
+      </w:r>
+      <w:r>
+        <w:rPr>
+          <w:lang w:val="en-GB"/>
+        </w:rPr>
+        <w:t xml:space="preserve">Once trained, the model </w:t>
+      </w:r>
+      <w:r>
+        <w:rPr>
+          <w:lang w:val="en-GB"/>
+        </w:rPr>
+        <w:t>operates</w:t>
+      </w:r>
+      <w:r>
+        <w:rPr>
+          <w:lang w:val="en-GB"/>
+        </w:rPr>
+        <w:t xml:space="preserve"> in a closed-loop system, continuously receiving photodetector input and adjusting the RF signal to the AOM through an arbitrary waveform generator (AWG).</w:t>
       </w:r>
     </w:p>
     <w:p>
       <w:pPr>
         <w:rPr>
-          <w:b/>
-          <w:bCs/>
-          <w:lang w:val="en-GB"/>
-        </w:rPr>
-      </w:pPr>
-      <w:r>
-        <w:rPr>
-          <w:b/>
-          <w:bCs/>
-          <w:lang w:val="en-GB"/>
-        </w:rPr>
-        <w:t>Objective of this figure:</w:t>
-      </w:r>
-      <w:r>
-        <w:rPr>
-          <w:b/>
-          <w:bCs/>
+          <w:lang w:val="en-GB"/>
+        </w:rPr>
+      </w:pPr>
+      <w:r>
+        <w:rPr>
+          <w:b w:val="1"/>
+          <w:bCs w:val="1"/>
+          <w:lang w:val="en-GB"/>
+        </w:rPr>
+        <w:t>Y-Axis:</w:t>
+      </w:r>
+      <w:r>
+        <w:rPr>
+          <w:b w:val="1"/>
+          <w:bCs w:val="1"/>
           <w:lang w:val="en-GB"/>
         </w:rPr>
         <w:t xml:space="preserve"> </w:t>
@@ -205,27 +908,56 @@
         <w:rPr>
           <w:lang w:val="en-GB"/>
         </w:rPr>
-        <w:t>The objective of this figure is to demonstrate how a hardware-based optical system can be augmented with machine learning techniques to form an intelligent control loop. Specifically, it highlights the dynamic feedback process where real-time data from the experimental setup is used to iteratively train a machine learning model, which then autonomously adjusts system parameters—such as the RF driving signal—to optimize the behaviour of the AOM. This enables improved precision and adaptability in quantum optics experiments.</w:t>
+        <w:t xml:space="preserve">Amplitude </w:t>
+      </w:r>
+      <w:r>
+        <w:rPr>
+          <w:lang w:val="en-GB"/>
+        </w:rPr>
+        <w:t>(-1 to 1</w:t>
+      </w:r>
+      <w:r>
+        <w:rPr>
+          <w:lang w:val="en-GB"/>
+        </w:rPr>
+        <w:t xml:space="preserve"> for both</w:t>
+      </w:r>
+      <w:r>
+        <w:rPr>
+          <w:lang w:val="en-GB"/>
+        </w:rPr>
+        <w:t>)</w:t>
       </w:r>
     </w:p>
     <w:p>
       <w:pPr>
         <w:rPr>
-          <w:lang w:val="en-GB"/>
-        </w:rPr>
-      </w:pPr>
-      <w:r>
-        <w:rPr>
-          <w:b/>
-          <w:bCs/>
-          <w:lang w:val="en-GB"/>
-        </w:rPr>
-        <w:t>Unit of observation:</w:t>
-      </w:r>
-      <w:r>
-        <w:rPr>
-          <w:b/>
-          <w:bCs/>
+          <w:b w:val="1"/>
+          <w:bCs w:val="1"/>
+          <w:color w:val="auto"/>
+          <w:lang w:val="en-GB"/>
+        </w:rPr>
+      </w:pPr>
+      <w:r>
+        <w:rPr>
+          <w:b w:val="1"/>
+          <w:bCs w:val="1"/>
+          <w:lang w:val="en-GB"/>
+        </w:rPr>
+        <w:t>X-</w:t>
+      </w:r>
+      <w:r>
+        <w:rPr>
+          <w:b w:val="1"/>
+          <w:bCs w:val="1"/>
+          <w:lang w:val="en-GB"/>
+        </w:rPr>
+        <w:t>Axis:</w:t>
+      </w:r>
+      <w:r>
+        <w:rPr>
+          <w:b w:val="1"/>
+          <w:bCs w:val="1"/>
           <w:lang w:val="en-GB"/>
         </w:rPr>
         <w:t xml:space="preserve"> </w:t>
@@ -234,243 +966,145 @@
         <w:rPr>
           <w:lang w:val="en-GB"/>
         </w:rPr>
-        <w:t>Frequency spectrum f’ of AOM for given input frequency f and a non-linear interference v, as well as the differences f - f’ &amp; f’ - f</w:t>
+        <w:t>MHz</w:t>
+      </w:r>
+      <w:r>
+        <w:rPr>
+          <w:lang w:val="en-GB"/>
+        </w:rPr>
+        <w:t xml:space="preserve"> </w:t>
+      </w:r>
+      <w:r>
+        <w:rPr>
+          <w:lang w:val="en-GB"/>
+        </w:rPr>
+        <w:t>(-5 to 5 MHz for AWG Input Spectrum, 50 to 150 MHz for AOM Output Spectrum)</w:t>
       </w:r>
     </w:p>
     <w:p>
       <w:pPr>
         <w:rPr>
-          <w:b/>
-          <w:bCs/>
-          <w:lang w:val="en-GB"/>
-        </w:rPr>
-      </w:pPr>
-      <w:r>
-        <w:rPr>
-          <w:b/>
-          <w:bCs/>
-          <w:lang w:val="en-GB"/>
-        </w:rPr>
-        <w:t>Unit of measurement:</w:t>
-      </w:r>
-      <w:r>
-        <w:rPr>
-          <w:b/>
-          <w:bCs/>
+          <w:b w:val="1"/>
+          <w:bCs w:val="1"/>
+          <w:color w:val="auto"/>
+          <w:lang w:val="en-GB"/>
+        </w:rPr>
+      </w:pPr>
+      <w:r>
+        <w:rPr>
+          <w:b w:val="1"/>
+          <w:bCs w:val="1"/>
+          <w:lang w:val="en-GB"/>
+        </w:rPr>
+        <w:t>Legend:</w:t>
+      </w:r>
+      <w:r>
+        <w:rPr>
+          <w:b w:val="1"/>
+          <w:bCs w:val="1"/>
           <w:lang w:val="en-GB"/>
         </w:rPr>
         <w:t xml:space="preserve"> </w:t>
       </w:r>
-      <w:proofErr w:type="spellStart"/>
-      <w:r>
-        <w:rPr>
-          <w:lang w:val="en-GB"/>
-        </w:rPr>
-        <w:t>Mhz</w:t>
-      </w:r>
-      <w:proofErr w:type="spellEnd"/>
+      <w:r>
+        <w:br/>
+      </w:r>
+      <w:r>
+        <w:rPr>
+          <w:b w:val="0"/>
+          <w:bCs w:val="0"/>
+          <w:lang w:val="en-GB"/>
+        </w:rPr>
+        <w:t xml:space="preserve">“Real” - real components of </w:t>
+      </w:r>
+      <w:r>
+        <w:rPr>
+          <w:b w:val="0"/>
+          <w:bCs w:val="0"/>
+          <w:lang w:val="en-GB"/>
+        </w:rPr>
+        <w:t>FFT-Frequency bins (</w:t>
+      </w:r>
+      <w:r>
+        <w:rPr>
+          <w:b w:val="0"/>
+          <w:bCs w:val="0"/>
+          <w:color w:val="0070C0"/>
+          <w:lang w:val="en-GB"/>
+        </w:rPr>
+        <w:t>blue</w:t>
+      </w:r>
+      <w:r>
+        <w:rPr>
+          <w:b w:val="0"/>
+          <w:bCs w:val="0"/>
+          <w:lang w:val="en-GB"/>
+        </w:rPr>
+        <w:t>)</w:t>
+      </w:r>
+      <w:r>
+        <w:br/>
+      </w:r>
+      <w:r>
+        <w:rPr>
+          <w:b w:val="0"/>
+          <w:bCs w:val="0"/>
+          <w:lang w:val="en-GB"/>
+        </w:rPr>
+        <w:t>“Imag” - imaginary components of FFT-Frequency bins (</w:t>
+      </w:r>
+      <w:r>
+        <w:rPr>
+          <w:b w:val="0"/>
+          <w:bCs w:val="0"/>
+          <w:color w:val="ED7D31" w:themeColor="accent2" w:themeTint="FF" w:themeShade="FF"/>
+          <w:lang w:val="en-GB"/>
+        </w:rPr>
+        <w:t>orange</w:t>
+      </w:r>
+      <w:r>
+        <w:rPr>
+          <w:b w:val="0"/>
+          <w:bCs w:val="0"/>
+          <w:lang w:val="en-GB"/>
+        </w:rPr>
+        <w:t>)</w:t>
+      </w:r>
+      <w:r>
+        <w:br/>
+      </w:r>
     </w:p>
     <w:p>
       <w:pPr>
         <w:rPr>
-          <w:b/>
-          <w:bCs/>
-          <w:lang w:val="en-GB"/>
-        </w:rPr>
-      </w:pPr>
-      <w:r>
-        <w:rPr>
-          <w:b/>
-          <w:bCs/>
-          <w:lang w:val="en-GB"/>
-        </w:rPr>
-        <w:t>Time window of observation</w:t>
-      </w:r>
-      <w:r>
-        <w:rPr>
-          <w:b/>
-          <w:bCs/>
-          <w:lang w:val="en-GB"/>
-        </w:rPr>
-        <w:t xml:space="preserve">: </w:t>
-      </w:r>
-      <w:r>
-        <w:rPr>
-          <w:lang w:val="en-GB"/>
-        </w:rPr>
-        <w:t xml:space="preserve">Continuous real-time monitoring during experiment runtime </w:t>
-      </w:r>
-    </w:p>
-    <w:p>
-      <w:pPr>
-        <w:rPr>
-          <w:lang w:val="en-GB"/>
-        </w:rPr>
-      </w:pPr>
-      <w:r>
-        <w:rPr>
-          <w:b/>
-          <w:bCs/>
-          <w:lang w:val="en-GB"/>
-        </w:rPr>
-        <w:t>Overall description of this figure:</w:t>
-      </w:r>
-      <w:r>
-        <w:rPr>
-          <w:lang w:val="en-GB"/>
-        </w:rPr>
-        <w:t xml:space="preserve"> The figure presents the intelligent control process in stages. It begins with raw photodetector signals captured during AOM operation. These signals are fed into a data preprocessing pipeline, which structures and filters the data. The cleaned data is used to train a machine learning model (e.g., a regression model or reinforcement learning agent). Once trained, the model operates in a closed-loop system, continuously receiving photodetector input and adjusting the RF signal to the AOM through an arbitrary waveform generator (AWG). Over time, the system becomes increasingly precise in stabilizing or tuning the laser output, demonstrating a successful AI–hardware integration in a quantum optics context</w:t>
-      </w:r>
-      <w:r>
-        <w:rPr>
-          <w:b/>
-          <w:bCs/>
-          <w:lang w:val="en-GB"/>
-        </w:rPr>
-        <w:t>.</w:t>
-      </w:r>
-    </w:p>
-    <w:p>
-      <w:pPr>
-        <w:rPr>
-          <w:lang w:val="en-GB"/>
-        </w:rPr>
-      </w:pPr>
-      <w:r>
-        <w:rPr>
-          <w:b/>
-          <w:bCs/>
-          <w:lang w:val="en-GB"/>
-        </w:rPr>
-        <w:t>Y-Axis:</w:t>
-      </w:r>
-      <w:r>
-        <w:rPr>
-          <w:b/>
-          <w:bCs/>
-          <w:lang w:val="en-GB"/>
-        </w:rPr>
-        <w:t xml:space="preserve"> </w:t>
-      </w:r>
-      <w:r>
-        <w:rPr>
-          <w:lang w:val="en-GB"/>
-        </w:rPr>
-        <w:t>Intensity (-1 to 1</w:t>
-      </w:r>
-      <w:r>
-        <w:rPr>
-          <w:lang w:val="en-GB"/>
-        </w:rPr>
-        <w:t>)</w:t>
-      </w:r>
-    </w:p>
-    <w:p>
-      <w:pPr>
-        <w:rPr>
-          <w:b/>
-          <w:bCs/>
-          <w:lang w:val="en-GB"/>
-        </w:rPr>
-      </w:pPr>
-      <w:r>
-        <w:rPr>
-          <w:b/>
-          <w:bCs/>
-          <w:lang w:val="en-GB"/>
-        </w:rPr>
-        <w:t>X-Axis:</w:t>
-      </w:r>
-      <w:r>
-        <w:rPr>
-          <w:b/>
-          <w:bCs/>
-          <w:lang w:val="en-GB"/>
-        </w:rPr>
-        <w:t xml:space="preserve"> </w:t>
-      </w:r>
-      <w:proofErr w:type="spellStart"/>
-      <w:r>
-        <w:rPr>
-          <w:lang w:val="en-GB"/>
-        </w:rPr>
-        <w:t>Mhz</w:t>
-      </w:r>
-      <w:proofErr w:type="spellEnd"/>
-      <w:r>
-        <w:rPr>
-          <w:lang w:val="en-GB"/>
-        </w:rPr>
-        <w:t xml:space="preserve"> (50-150)</w:t>
-      </w:r>
-    </w:p>
-    <w:p>
-      <w:pPr>
-        <w:rPr>
-          <w:b/>
-          <w:bCs/>
-          <w:color w:val="ED0000"/>
-          <w:lang w:val="en-GB"/>
-        </w:rPr>
-      </w:pPr>
-      <w:r>
-        <w:rPr>
-          <w:b/>
-          <w:bCs/>
-          <w:lang w:val="en-GB"/>
-        </w:rPr>
-        <w:t>Legend:</w:t>
-      </w:r>
-      <w:r>
-        <w:rPr>
-          <w:b/>
-          <w:bCs/>
-          <w:lang w:val="en-GB"/>
-        </w:rPr>
-        <w:t xml:space="preserve"> </w:t>
-      </w:r>
-      <w:r>
-        <w:rPr>
-          <w:b/>
-          <w:bCs/>
-          <w:color w:val="ED0000"/>
-          <w:lang w:val="en-GB"/>
-        </w:rPr>
-        <w:t>#ineedthefuckinpictureforit #pythoninterpreterficktmeinarsch</w:t>
-      </w:r>
-    </w:p>
-    <w:p>
-      <w:pPr>
-        <w:rPr>
-          <w:b/>
-          <w:bCs/>
-          <w:lang w:val="en-GB"/>
-        </w:rPr>
-      </w:pPr>
-      <w:r>
-        <w:rPr>
-          <w:b/>
-          <w:bCs/>
-          <w:lang w:val="en-GB"/>
-        </w:rPr>
-        <w:t>Data processing required:</w:t>
-      </w:r>
-      <w:r>
-        <w:rPr>
-          <w:b/>
-          <w:bCs/>
-          <w:lang w:val="en-GB"/>
-        </w:rPr>
-        <w:t xml:space="preserve"> </w:t>
-      </w:r>
-      <w:r>
-        <w:rPr>
-          <w:b/>
-          <w:bCs/>
-          <w:color w:val="C00000"/>
-          <w:lang w:val="en-GB"/>
-        </w:rPr>
-        <w:t>#adddetails(idontknowshit)</w:t>
+          <w:b w:val="1"/>
+          <w:bCs w:val="1"/>
+          <w:lang w:val="en-GB"/>
+        </w:rPr>
+      </w:pPr>
+      <w:r>
+        <w:rPr>
+          <w:b w:val="1"/>
+          <w:bCs w:val="1"/>
+          <w:lang w:val="en-GB"/>
+        </w:rPr>
+        <w:t xml:space="preserve">Data processing </w:t>
+      </w:r>
+      <w:r>
+        <w:rPr>
+          <w:b w:val="1"/>
+          <w:bCs w:val="1"/>
+          <w:lang w:val="en-GB"/>
+        </w:rPr>
+        <w:t>required</w:t>
+      </w:r>
+      <w:r>
+        <w:rPr>
+          <w:b w:val="1"/>
+          <w:bCs w:val="1"/>
+          <w:lang w:val="en-GB"/>
+        </w:rPr>
+        <w:t>:</w:t>
       </w:r>
     </w:p>
     <w:p>
@@ -488,7 +1122,37 @@
         <w:rPr>
           <w:lang w:val="en-GB"/>
         </w:rPr>
-        <w:t>Operate the AOM system with varying RF signals and record photodetector outputs.</w:t>
+        <w:t xml:space="preserve">Meta parameter </w:t>
+      </w:r>
+      <w:r>
+        <w:rPr>
+          <w:lang w:val="en-GB"/>
+        </w:rPr>
+        <w:t>selection</w:t>
+      </w:r>
+      <w:r>
+        <w:rPr>
+          <w:lang w:val="en-GB"/>
+        </w:rPr>
+        <w:t>: frequency-range for in- and output, number</w:t>
+      </w:r>
+      <w:r>
+        <w:rPr>
+          <w:lang w:val="en-GB"/>
+        </w:rPr>
+        <w:t xml:space="preserve"> of </w:t>
+      </w:r>
+      <w:r>
+        <w:rPr>
+          <w:lang w:val="en-GB"/>
+        </w:rPr>
+        <w:t>frequency-bins</w:t>
+      </w:r>
+      <w:r>
+        <w:rPr>
+          <w:lang w:val="en-GB"/>
+        </w:rPr>
+        <w:t>, amplitude-range, carrier-frequency (constant frequency of laser)</w:t>
       </w:r>
     </w:p>
     <w:p>
@@ -506,7 +1170,31 @@
         <w:rPr>
           <w:lang w:val="en-GB"/>
         </w:rPr>
-        <w:t>Preprocess and structure collected data (e.g., filtering noise, aligning timestamps).</w:t>
+        <w:t xml:space="preserve">Selection of AOM-model: </w:t>
+      </w:r>
+      <w:r>
+        <w:rPr>
+          <w:lang w:val="en-GB"/>
+        </w:rPr>
+        <w:t>We will simulate the AOM modulation with different, nonlinear AOM simulation</w:t>
+      </w:r>
+      <w:r>
+        <w:rPr>
+          <w:lang w:val="en-GB"/>
+        </w:rPr>
+        <w:t xml:space="preserve">s. Thus, we need to preselect, different, </w:t>
+      </w:r>
+      <w:r>
+        <w:rPr>
+          <w:lang w:val="en-GB"/>
+        </w:rPr>
+        <w:t>viable</w:t>
+      </w:r>
+      <w:r>
+        <w:rPr>
+          <w:lang w:val="en-GB"/>
+        </w:rPr>
+        <w:t xml:space="preserve"> AOM-models.</w:t>
       </w:r>
     </w:p>
     <w:p>
@@ -524,7 +1212,25 @@
         <w:rPr>
           <w:lang w:val="en-GB"/>
         </w:rPr>
-        <w:t>Split data into training and test sets.</w:t>
+        <w:t>Sourcing of training data: We sour</w:t>
+      </w:r>
+      <w:r>
+        <w:rPr>
+          <w:lang w:val="en-GB"/>
+        </w:rPr>
+        <w:t xml:space="preserve">ce the training data, by simulating different AWG-frequency-configurations on the </w:t>
+      </w:r>
+      <w:r>
+        <w:rPr>
+          <w:lang w:val="en-GB"/>
+        </w:rPr>
+        <w:t>AOM-models</w:t>
+      </w:r>
+      <w:r>
+        <w:rPr>
+          <w:lang w:val="en-GB"/>
+        </w:rPr>
+        <w:t>. Here we can already work with higher frequency-resolutions, so that a later re-simulation is not needed.</w:t>
       </w:r>
     </w:p>
     <w:p>
@@ -542,7 +1248,31 @@
         <w:rPr>
           <w:lang w:val="en-GB"/>
         </w:rPr>
-        <w:t>Train a machine learning model to predict optimal RF input based on PD feedback.</w:t>
+        <w:t xml:space="preserve">Frequency-domain transformation: We transform the continuous, </w:t>
+      </w:r>
+      <w:r>
+        <w:rPr>
+          <w:lang w:val="en-GB"/>
+        </w:rPr>
+        <w:t>time-based</w:t>
+      </w:r>
+      <w:r>
+        <w:rPr>
+          <w:lang w:val="en-GB"/>
+        </w:rPr>
+        <w:t xml:space="preserve"> si</w:t>
+      </w:r>
+      <w:r>
+        <w:rPr>
+          <w:lang w:val="en-GB"/>
+        </w:rPr>
+        <w:t>gnals</w:t>
+      </w:r>
+      <w:r>
+        <w:rPr>
+          <w:lang w:val="en-GB"/>
+        </w:rPr>
+        <w:t xml:space="preserve"> via the Fast-Fourier transform into discrete frequency spectra and vice versa.</w:t>
       </w:r>
     </w:p>
     <w:p>
@@ -560,54 +1290,23 @@
         <w:rPr>
           <w:lang w:val="en-GB"/>
         </w:rPr>
-        <w:t>Evaluate model performance using validation data.</w:t>
-      </w:r>
-    </w:p>
-    <w:p>
-      <w:pPr>
-        <w:pStyle w:val="ListParagraph"/>
-        <w:numPr>
-          <w:ilvl w:val="0"/>
-          <w:numId w:val="2"/>
-        </w:numPr>
-        <w:rPr>
-          <w:lang w:val="en-GB"/>
-        </w:rPr>
-      </w:pPr>
-      <w:r>
-        <w:rPr>
-          <w:lang w:val="en-GB"/>
-        </w:rPr>
-        <w:t>Integrate the trained model into a real-time feedback control loop.</w:t>
-      </w:r>
-    </w:p>
-    <w:p>
-      <w:pPr>
-        <w:pStyle w:val="ListParagraph"/>
-        <w:numPr>
-          <w:ilvl w:val="0"/>
-          <w:numId w:val="2"/>
-        </w:numPr>
-        <w:rPr>
-          <w:lang w:val="en-GB"/>
-        </w:rPr>
-      </w:pPr>
-      <w:r>
-        <w:rPr>
-          <w:lang w:val="en-GB"/>
-        </w:rPr>
-        <w:t>Continuously monitor system performance and retrain if necessary for long-term adaptation.</w:t>
-      </w:r>
-    </w:p>
-    <w:p>
-      <w:pPr>
-        <w:rPr>
-          <w:lang w:val="en-GB"/>
-        </w:rPr>
-      </w:pPr>
+        <w:t>Model architecture selection: We select the model architecture, which performs the best over all the different AOM-simulations, so that it will adapt the best</w:t>
+      </w:r>
+      <w:r>
+        <w:rPr>
+          <w:lang w:val="en-GB"/>
+        </w:rPr>
+        <w:t xml:space="preserve"> to the real experiment-data</w:t>
+      </w:r>
+      <w:r>
+        <w:rPr>
+          <w:lang w:val="en-GB"/>
+        </w:rPr>
+        <w:t xml:space="preserve"> when deployed.</w:t>
+      </w:r>
     </w:p>
     <w:sectPr>
-      <w:pgSz w:w="11906" w:h="16838"/>
+      <w:pgSz w:w="11906" w:h="16838" w:orient="portrait"/>
       <w:pgMar w:top="1417" w:right="1417" w:bottom="1134" w:left="1417" w:header="708" w:footer="708" w:gutter="0"/>
       <w:cols w:space="708"/>
       <w:docGrid w:linePitch="360"/>
@@ -831,7 +1530,7 @@
   <w:docDefaults>
     <w:rPrDefault>
       <w:rPr>
-        <w:rFonts w:asciiTheme="minorHAnsi" w:eastAsiaTheme="minorHAnsi" w:hAnsiTheme="minorHAnsi" w:cstheme="minorBidi"/>
+        <w:rFonts w:asciiTheme="minorHAnsi" w:hAnsiTheme="minorHAnsi" w:eastAsiaTheme="minorHAnsi" w:cstheme="minorBidi"/>
         <w:kern w:val="2"/>
         <w:sz w:val="22"/>
         <w:szCs w:val="22"/>
@@ -848,14 +1547,14 @@
   <w:latentStyles w:defLockedState="0" w:defUIPriority="99" w:defSemiHidden="0" w:defUnhideWhenUsed="0" w:defQFormat="0" w:count="376">
     <w:lsdException w:name="Normal" w:uiPriority="0" w:qFormat="1"/>
     <w:lsdException w:name="heading 1" w:uiPriority="9" w:qFormat="1"/>
-    <w:lsdException w:name="heading 2" w:semiHidden="1" w:uiPriority="9" w:unhideWhenUsed="1" w:qFormat="1"/>
-    <w:lsdException w:name="heading 3" w:semiHidden="1" w:uiPriority="9" w:unhideWhenUsed="1" w:qFormat="1"/>
-    <w:lsdException w:name="heading 4" w:semiHidden="1" w:uiPriority="9" w:unhideWhenUsed="1" w:qFormat="1"/>
-    <w:lsdException w:name="heading 5" w:semiHidden="1" w:uiPriority="9" w:unhideWhenUsed="1" w:qFormat="1"/>
-    <w:lsdException w:name="heading 6" w:semiHidden="1" w:uiPriority="9" w:unhideWhenUsed="1" w:qFormat="1"/>
-    <w:lsdException w:name="heading 7" w:semiHidden="1" w:uiPriority="9" w:unhideWhenUsed="1" w:qFormat="1"/>
-    <w:lsdException w:name="heading 8" w:semiHidden="1" w:uiPriority="9" w:unhideWhenUsed="1" w:qFormat="1"/>
-    <w:lsdException w:name="heading 9" w:semiHidden="1" w:uiPriority="9" w:unhideWhenUsed="1" w:qFormat="1"/>
+    <w:lsdException w:name="heading 2" w:uiPriority="9" w:semiHidden="1" w:unhideWhenUsed="1" w:qFormat="1"/>
+    <w:lsdException w:name="heading 3" w:uiPriority="9" w:semiHidden="1" w:unhideWhenUsed="1" w:qFormat="1"/>
+    <w:lsdException w:name="heading 4" w:uiPriority="9" w:semiHidden="1" w:unhideWhenUsed="1" w:qFormat="1"/>
+    <w:lsdException w:name="heading 5" w:uiPriority="9" w:semiHidden="1" w:unhideWhenUsed="1" w:qFormat="1"/>
+    <w:lsdException w:name="heading 6" w:uiPriority="9" w:semiHidden="1" w:unhideWhenUsed="1" w:qFormat="1"/>
+    <w:lsdException w:name="heading 7" w:uiPriority="9" w:semiHidden="1" w:unhideWhenUsed="1" w:qFormat="1"/>
+    <w:lsdException w:name="heading 8" w:uiPriority="9" w:semiHidden="1" w:unhideWhenUsed="1" w:qFormat="1"/>
+    <w:lsdException w:name="heading 9" w:uiPriority="9" w:semiHidden="1" w:unhideWhenUsed="1" w:qFormat="1"/>
     <w:lsdException w:name="index 1" w:semiHidden="1" w:unhideWhenUsed="1"/>
     <w:lsdException w:name="index 2" w:semiHidden="1" w:unhideWhenUsed="1"/>
     <w:lsdException w:name="index 3" w:semiHidden="1" w:unhideWhenUsed="1"/>
@@ -865,22 +1564,22 @@
     <w:lsdException w:name="index 7" w:semiHidden="1" w:unhideWhenUsed="1"/>
     <w:lsdException w:name="index 8" w:semiHidden="1" w:unhideWhenUsed="1"/>
     <w:lsdException w:name="index 9" w:semiHidden="1" w:unhideWhenUsed="1"/>
-    <w:lsdException w:name="toc 1" w:semiHidden="1" w:uiPriority="39" w:unhideWhenUsed="1"/>
-    <w:lsdException w:name="toc 2" w:semiHidden="1" w:uiPriority="39" w:unhideWhenUsed="1"/>
-    <w:lsdException w:name="toc 3" w:semiHidden="1" w:uiPriority="39" w:unhideWhenUsed="1"/>
-    <w:lsdException w:name="toc 4" w:semiHidden="1" w:uiPriority="39" w:unhideWhenUsed="1"/>
-    <w:lsdException w:name="toc 5" w:semiHidden="1" w:uiPriority="39" w:unhideWhenUsed="1"/>
-    <w:lsdException w:name="toc 6" w:semiHidden="1" w:uiPriority="39" w:unhideWhenUsed="1"/>
-    <w:lsdException w:name="toc 7" w:semiHidden="1" w:uiPriority="39" w:unhideWhenUsed="1"/>
-    <w:lsdException w:name="toc 8" w:semiHidden="1" w:uiPriority="39" w:unhideWhenUsed="1"/>
-    <w:lsdException w:name="toc 9" w:semiHidden="1" w:uiPriority="39" w:unhideWhenUsed="1"/>
+    <w:lsdException w:name="toc 1" w:uiPriority="39" w:semiHidden="1" w:unhideWhenUsed="1"/>
+    <w:lsdException w:name="toc 2" w:uiPriority="39" w:semiHidden="1" w:unhideWhenUsed="1"/>
+    <w:lsdException w:name="toc 3" w:uiPriority="39" w:semiHidden="1" w:unhideWhenUsed="1"/>
+    <w:lsdException w:name="toc 4" w:uiPriority="39" w:semiHidden="1" w:unhideWhenUsed="1"/>
+    <w:lsdException w:name="toc 5" w:uiPriority="39" w:semiHidden="1" w:unhideWhenUsed="1"/>
+    <w:lsdException w:name="toc 6" w:uiPriority="39" w:semiHidden="1" w:unhideWhenUsed="1"/>
+    <w:lsdException w:name="toc 7" w:uiPriority="39" w:semiHidden="1" w:unhideWhenUsed="1"/>
+    <w:lsdException w:name="toc 8" w:uiPriority="39" w:semiHidden="1" w:unhideWhenUsed="1"/>
+    <w:lsdException w:name="toc 9" w:uiPriority="39" w:semiHidden="1" w:unhideWhenUsed="1"/>
     <w:lsdException w:name="Normal Indent" w:semiHidden="1" w:unhideWhenUsed="1"/>
     <w:lsdException w:name="footnote text" w:semiHidden="1" w:unhideWhenUsed="1"/>
     <w:lsdException w:name="annotation text" w:semiHidden="1" w:unhideWhenUsed="1"/>
     <w:lsdException w:name="header" w:semiHidden="1" w:unhideWhenUsed="1"/>
     <w:lsdException w:name="footer" w:semiHidden="1" w:unhideWhenUsed="1"/>
     <w:lsdException w:name="index heading" w:semiHidden="1" w:unhideWhenUsed="1"/>
-    <w:lsdException w:name="caption" w:semiHidden="1" w:uiPriority="35" w:unhideWhenUsed="1" w:qFormat="1"/>
+    <w:lsdException w:name="caption" w:uiPriority="35" w:semiHidden="1" w:unhideWhenUsed="1" w:qFormat="1"/>
     <w:lsdException w:name="table of figures" w:semiHidden="1" w:unhideWhenUsed="1"/>
     <w:lsdException w:name="envelope address" w:semiHidden="1" w:unhideWhenUsed="1"/>
     <w:lsdException w:name="envelope return" w:semiHidden="1" w:unhideWhenUsed="1"/>
@@ -911,7 +1610,7 @@
     <w:lsdException w:name="Title" w:uiPriority="10" w:qFormat="1"/>
     <w:lsdException w:name="Closing" w:semiHidden="1" w:unhideWhenUsed="1"/>
     <w:lsdException w:name="Signature" w:semiHidden="1" w:unhideWhenUsed="1"/>
-    <w:lsdException w:name="Default Paragraph Font" w:semiHidden="1" w:uiPriority="1" w:unhideWhenUsed="1"/>
+    <w:lsdException w:name="Default Paragraph Font" w:uiPriority="1" w:semiHidden="1" w:unhideWhenUsed="1"/>
     <w:lsdException w:name="Body Text" w:semiHidden="1" w:unhideWhenUsed="1"/>
     <w:lsdException w:name="Body Text Indent" w:semiHidden="1" w:unhideWhenUsed="1"/>
     <w:lsdException w:name="List Continue" w:semiHidden="1" w:unhideWhenUsed="1"/>
@@ -1111,8 +1810,8 @@
     <w:lsdException w:name="Subtle Reference" w:uiPriority="31" w:qFormat="1"/>
     <w:lsdException w:name="Intense Reference" w:uiPriority="32" w:qFormat="1"/>
     <w:lsdException w:name="Book Title" w:uiPriority="33" w:qFormat="1"/>
-    <w:lsdException w:name="Bibliography" w:semiHidden="1" w:uiPriority="37" w:unhideWhenUsed="1"/>
-    <w:lsdException w:name="TOC Heading" w:semiHidden="1" w:uiPriority="39" w:unhideWhenUsed="1" w:qFormat="1"/>
+    <w:lsdException w:name="Bibliography" w:uiPriority="37" w:semiHidden="1" w:unhideWhenUsed="1"/>
+    <w:lsdException w:name="TOC Heading" w:uiPriority="39" w:semiHidden="1" w:unhideWhenUsed="1" w:qFormat="1"/>
     <w:lsdException w:name="Plain Table 1" w:uiPriority="41"/>
     <w:lsdException w:name="Plain Table 2" w:uiPriority="42"/>
     <w:lsdException w:name="Plain Table 3" w:uiPriority="43"/>
@@ -1223,7 +1922,7 @@
     <w:lsdException w:name="Unresolved Mention" w:semiHidden="1" w:unhideWhenUsed="1"/>
     <w:lsdException w:name="Smart Link" w:semiHidden="1" w:unhideWhenUsed="1"/>
   </w:latentStyles>
-  <w:style w:type="paragraph" w:default="1" w:styleId="Normal">
+  <w:style w:type="paragraph" w:styleId="Normal" w:default="1">
     <w:name w:val="Normal"/>
     <w:qFormat/>
   </w:style>
@@ -1242,7 +1941,7 @@
       <w:outlineLvl w:val="0"/>
     </w:pPr>
     <w:rPr>
-      <w:rFonts w:asciiTheme="majorHAnsi" w:eastAsiaTheme="majorEastAsia" w:hAnsiTheme="majorHAnsi" w:cstheme="majorBidi"/>
+      <w:rFonts w:asciiTheme="majorHAnsi" w:hAnsiTheme="majorHAnsi" w:eastAsiaTheme="majorEastAsia" w:cstheme="majorBidi"/>
       <w:color w:val="2F5496" w:themeColor="accent1" w:themeShade="BF"/>
       <w:sz w:val="40"/>
       <w:szCs w:val="40"/>
@@ -1265,7 +1964,7 @@
       <w:outlineLvl w:val="1"/>
     </w:pPr>
     <w:rPr>
-      <w:rFonts w:asciiTheme="majorHAnsi" w:eastAsiaTheme="majorEastAsia" w:hAnsiTheme="majorHAnsi" w:cstheme="majorBidi"/>
+      <w:rFonts w:asciiTheme="majorHAnsi" w:hAnsiTheme="majorHAnsi" w:eastAsiaTheme="majorEastAsia" w:cstheme="majorBidi"/>
       <w:color w:val="2F5496" w:themeColor="accent1" w:themeShade="BF"/>
       <w:sz w:val="32"/>
       <w:szCs w:val="32"/>
@@ -1426,12 +2125,12 @@
       <w:color w:val="272727" w:themeColor="text1" w:themeTint="D8"/>
     </w:rPr>
   </w:style>
-  <w:style w:type="character" w:default="1" w:styleId="DefaultParagraphFont">
+  <w:style w:type="character" w:styleId="DefaultParagraphFont" w:default="1">
     <w:name w:val="Default Paragraph Font"/>
     <w:uiPriority w:val="1"/>
     <w:unhideWhenUsed/>
   </w:style>
-  <w:style w:type="table" w:default="1" w:styleId="TableNormal">
+  <w:style w:type="table" w:styleId="TableNormal" w:default="1">
     <w:name w:val="Normal Table"/>
     <w:uiPriority w:val="99"/>
     <w:semiHidden/>
@@ -1446,26 +2145,26 @@
       </w:tblCellMar>
     </w:tblPr>
   </w:style>
-  <w:style w:type="numbering" w:default="1" w:styleId="NoList">
+  <w:style w:type="numbering" w:styleId="NoList" w:default="1">
     <w:name w:val="No List"/>
     <w:uiPriority w:val="99"/>
     <w:semiHidden/>
     <w:unhideWhenUsed/>
   </w:style>
-  <w:style w:type="character" w:customStyle="1" w:styleId="Heading1Char">
+  <w:style w:type="character" w:styleId="Heading1Char" w:customStyle="1">
     <w:name w:val="Heading 1 Char"/>
     <w:basedOn w:val="DefaultParagraphFont"/>
     <w:link w:val="Heading1"/>
     <w:uiPriority w:val="9"/>
     <w:rsid w:val="00C4179C"/>
     <w:rPr>
-      <w:rFonts w:asciiTheme="majorHAnsi" w:eastAsiaTheme="majorEastAsia" w:hAnsiTheme="majorHAnsi" w:cstheme="majorBidi"/>
+      <w:rFonts w:asciiTheme="majorHAnsi" w:hAnsiTheme="majorHAnsi" w:eastAsiaTheme="majorEastAsia" w:cstheme="majorBidi"/>
       <w:color w:val="2F5496" w:themeColor="accent1" w:themeShade="BF"/>
       <w:sz w:val="40"/>
       <w:szCs w:val="40"/>
     </w:rPr>
   </w:style>
-  <w:style w:type="character" w:customStyle="1" w:styleId="Heading2Char">
+  <w:style w:type="character" w:styleId="Heading2Char" w:customStyle="1">
     <w:name w:val="Heading 2 Char"/>
     <w:basedOn w:val="DefaultParagraphFont"/>
     <w:link w:val="Heading2"/>
@@ -1473,13 +2172,13 @@
     <w:semiHidden/>
     <w:rsid w:val="00C4179C"/>
     <w:rPr>
-      <w:rFonts w:asciiTheme="majorHAnsi" w:eastAsiaTheme="majorEastAsia" w:hAnsiTheme="majorHAnsi" w:cstheme="majorBidi"/>
+      <w:rFonts w:asciiTheme="majorHAnsi" w:hAnsiTheme="majorHAnsi" w:eastAsiaTheme="majorEastAsia" w:cstheme="majorBidi"/>
       <w:color w:val="2F5496" w:themeColor="accent1" w:themeShade="BF"/>
       <w:sz w:val="32"/>
       <w:szCs w:val="32"/>
     </w:rPr>
   </w:style>
-  <w:style w:type="character" w:customStyle="1" w:styleId="Heading3Char">
+  <w:style w:type="character" w:styleId="Heading3Char" w:customStyle="1">
     <w:name w:val="Heading 3 Char"/>
     <w:basedOn w:val="DefaultParagraphFont"/>
     <w:link w:val="Heading3"/>
@@ -1493,7 +2192,7 @@
       <w:szCs w:val="28"/>
     </w:rPr>
   </w:style>
-  <w:style w:type="character" w:customStyle="1" w:styleId="Heading4Char">
+  <w:style w:type="character" w:styleId="Heading4Char" w:customStyle="1">
     <w:name w:val="Heading 4 Char"/>
     <w:basedOn w:val="DefaultParagraphFont"/>
     <w:link w:val="Heading4"/>
@@ -1507,7 +2206,7 @@
       <w:color w:val="2F5496" w:themeColor="accent1" w:themeShade="BF"/>
     </w:rPr>
   </w:style>
-  <w:style w:type="character" w:customStyle="1" w:styleId="Heading5Char">
+  <w:style w:type="character" w:styleId="Heading5Char" w:customStyle="1">
     <w:name w:val="Heading 5 Char"/>
     <w:basedOn w:val="DefaultParagraphFont"/>
     <w:link w:val="Heading5"/>
@@ -1519,7 +2218,7 @@
       <w:color w:val="2F5496" w:themeColor="accent1" w:themeShade="BF"/>
     </w:rPr>
   </w:style>
-  <w:style w:type="character" w:customStyle="1" w:styleId="Heading6Char">
+  <w:style w:type="character" w:styleId="Heading6Char" w:customStyle="1">
     <w:name w:val="Heading 6 Char"/>
     <w:basedOn w:val="DefaultParagraphFont"/>
     <w:link w:val="Heading6"/>
@@ -1533,7 +2232,7 @@
       <w:color w:val="595959" w:themeColor="text1" w:themeTint="A6"/>
     </w:rPr>
   </w:style>
-  <w:style w:type="character" w:customStyle="1" w:styleId="Heading7Char">
+  <w:style w:type="character" w:styleId="Heading7Char" w:customStyle="1">
     <w:name w:val="Heading 7 Char"/>
     <w:basedOn w:val="DefaultParagraphFont"/>
     <w:link w:val="Heading7"/>
@@ -1545,7 +2244,7 @@
       <w:color w:val="595959" w:themeColor="text1" w:themeTint="A6"/>
     </w:rPr>
   </w:style>
-  <w:style w:type="character" w:customStyle="1" w:styleId="Heading8Char">
+  <w:style w:type="character" w:styleId="Heading8Char" w:customStyle="1">
     <w:name w:val="Heading 8 Char"/>
     <w:basedOn w:val="DefaultParagraphFont"/>
     <w:link w:val="Heading8"/>
@@ -1559,7 +2258,7 @@
       <w:color w:val="272727" w:themeColor="text1" w:themeTint="D8"/>
     </w:rPr>
   </w:style>
-  <w:style w:type="character" w:customStyle="1" w:styleId="Heading9Char">
+  <w:style w:type="character" w:styleId="Heading9Char" w:customStyle="1">
     <w:name w:val="Heading 9 Char"/>
     <w:basedOn w:val="DefaultParagraphFont"/>
     <w:link w:val="Heading9"/>
@@ -1584,21 +2283,21 @@
       <w:contextualSpacing/>
     </w:pPr>
     <w:rPr>
-      <w:rFonts w:asciiTheme="majorHAnsi" w:eastAsiaTheme="majorEastAsia" w:hAnsiTheme="majorHAnsi" w:cstheme="majorBidi"/>
+      <w:rFonts w:asciiTheme="majorHAnsi" w:hAnsiTheme="majorHAnsi" w:eastAsiaTheme="majorEastAsia" w:cstheme="majorBidi"/>
       <w:spacing w:val="-10"/>
       <w:kern w:val="28"/>
       <w:sz w:val="56"/>
       <w:szCs w:val="56"/>
     </w:rPr>
   </w:style>
-  <w:style w:type="character" w:customStyle="1" w:styleId="TitleChar">
+  <w:style w:type="character" w:styleId="TitleChar" w:customStyle="1">
     <w:name w:val="Title Char"/>
     <w:basedOn w:val="DefaultParagraphFont"/>
     <w:link w:val="Title"/>
     <w:uiPriority w:val="10"/>
     <w:rsid w:val="00C4179C"/>
     <w:rPr>
-      <w:rFonts w:asciiTheme="majorHAnsi" w:eastAsiaTheme="majorEastAsia" w:hAnsiTheme="majorHAnsi" w:cstheme="majorBidi"/>
+      <w:rFonts w:asciiTheme="majorHAnsi" w:hAnsiTheme="majorHAnsi" w:eastAsiaTheme="majorEastAsia" w:cstheme="majorBidi"/>
       <w:spacing w:val="-10"/>
       <w:kern w:val="28"/>
       <w:sz w:val="56"/>
@@ -1626,7 +2325,7 @@
       <w:szCs w:val="28"/>
     </w:rPr>
   </w:style>
-  <w:style w:type="character" w:customStyle="1" w:styleId="SubtitleChar">
+  <w:style w:type="character" w:styleId="SubtitleChar" w:customStyle="1">
     <w:name w:val="Subtitle Char"/>
     <w:basedOn w:val="DefaultParagraphFont"/>
     <w:link w:val="Subtitle"/>
@@ -1658,7 +2357,7 @@
       <w:color w:val="404040" w:themeColor="text1" w:themeTint="BF"/>
     </w:rPr>
   </w:style>
-  <w:style w:type="character" w:customStyle="1" w:styleId="QuoteChar">
+  <w:style w:type="character" w:styleId="QuoteChar" w:customStyle="1">
     <w:name w:val="Quote Char"/>
     <w:basedOn w:val="DefaultParagraphFont"/>
     <w:link w:val="Quote"/>
@@ -1703,8 +2402,8 @@
     <w:rsid w:val="00C4179C"/>
     <w:pPr>
       <w:pBdr>
-        <w:top w:val="single" w:sz="4" w:space="10" w:color="2F5496" w:themeColor="accent1" w:themeShade="BF"/>
-        <w:bottom w:val="single" w:sz="4" w:space="10" w:color="2F5496" w:themeColor="accent1" w:themeShade="BF"/>
+        <w:top w:val="single" w:color="2F5496" w:themeColor="accent1" w:themeShade="BF" w:sz="4" w:space="10"/>
+        <w:bottom w:val="single" w:color="2F5496" w:themeColor="accent1" w:themeShade="BF" w:sz="4" w:space="10"/>
       </w:pBdr>
       <w:spacing w:before="360" w:after="360"/>
       <w:ind w:left="864" w:right="864"/>
@@ -1716,7 +2415,7 @@
       <w:color w:val="2F5496" w:themeColor="accent1" w:themeShade="BF"/>
     </w:rPr>
   </w:style>
-  <w:style w:type="character" w:customStyle="1" w:styleId="IntenseQuoteChar">
+  <w:style w:type="character" w:styleId="IntenseQuoteChar" w:customStyle="1">
     <w:name w:val="Intense Quote Char"/>
     <w:basedOn w:val="DefaultParagraphFont"/>
     <w:link w:val="IntenseQuote"/>

</xml_diff>

<commit_message>
last touch key figure jonessy
</commit_message>
<xml_diff>
--- a/Key Figure from Mock Example.docx
+++ b/Key Figure from Mock Example.docx
@@ -1,13 +1,13 @@
 
 <file path=word/document.xml><?xml version="1.0" encoding="utf-8"?>
-<w:document xmlns:wpc="http://schemas.microsoft.com/office/word/2010/wordprocessingCanvas" xmlns:cx="http://schemas.microsoft.com/office/drawing/2014/chartex" xmlns:cx1="http://schemas.microsoft.com/office/drawing/2015/9/8/chartex" xmlns:cx2="http://schemas.microsoft.com/office/drawing/2015/10/21/chartex" xmlns:cx3="http://schemas.microsoft.com/office/drawing/2016/5/9/chartex" xmlns:cx4="http://schemas.microsoft.com/office/drawing/2016/5/10/chartex" xmlns:cx5="http://schemas.microsoft.com/office/drawing/2016/5/11/chartex" xmlns:cx6="http://schemas.microsoft.com/office/drawing/2016/5/12/chartex" xmlns:cx7="http://schemas.microsoft.com/office/drawing/2016/5/13/chartex" xmlns:cx8="http://schemas.microsoft.com/office/drawing/2016/5/14/chartex" xmlns:mc="http://schemas.openxmlformats.org/markup-compatibility/2006" xmlns:aink="http://schemas.microsoft.com/office/drawing/2016/ink" xmlns:am3d="http://schemas.microsoft.com/office/drawing/2017/model3d" xmlns:o="urn:schemas-microsoft-com:office:office" xmlns:oel="http://schemas.microsoft.com/office/2019/extlst" xmlns:r="http://schemas.openxmlformats.org/officeDocument/2006/relationships" xmlns:m="http://schemas.openxmlformats.org/officeDocument/2006/math" xmlns:v="urn:schemas-microsoft-com:vml" xmlns:wp14="http://schemas.microsoft.com/office/word/2010/wordprocessingDrawing" xmlns:wp="http://schemas.openxmlformats.org/drawingml/2006/wordprocessingDrawing" xmlns:w10="urn:schemas-microsoft-com:office:word" xmlns:w="http://schemas.openxmlformats.org/wordprocessingml/2006/main" xmlns:w14="http://schemas.microsoft.com/office/word/2010/wordml" xmlns:w15="http://schemas.microsoft.com/office/word/2012/wordml" xmlns:w16cex="http://schemas.microsoft.com/office/word/2018/wordml/cex" xmlns:w16cid="http://schemas.microsoft.com/office/word/2016/wordml/cid" xmlns:w16="http://schemas.microsoft.com/office/word/2018/wordml" xmlns:w16du="http://schemas.microsoft.com/office/word/2023/wordml/word16du" xmlns:w16sdtdh="http://schemas.microsoft.com/office/word/2020/wordml/sdtdatahash" xmlns:w16sdtfl="http://schemas.microsoft.com/office/word/2024/wordml/sdtformatlock" xmlns:w16se="http://schemas.microsoft.com/office/word/2015/wordml/symex" xmlns:wpg="http://schemas.microsoft.com/office/word/2010/wordprocessingGroup" xmlns:wpi="http://schemas.microsoft.com/office/word/2010/wordprocessingInk" xmlns:wne="http://schemas.microsoft.com/office/word/2006/wordml" xmlns:wps="http://schemas.microsoft.com/office/word/2010/wordprocessingShape" xmlns:a="http://schemas.openxmlformats.org/drawingml/2006/main" xmlns:pic="http://schemas.openxmlformats.org/drawingml/2006/picture" xmlns:a14="http://schemas.microsoft.com/office/drawing/2010/main" mc:Ignorable="w14 w15 w16se w16cid w16 w16cex w16sdtdh w16sdtfl w16du wp14">
+<w:document xmlns:wpc="http://schemas.microsoft.com/office/word/2010/wordprocessingCanvas" xmlns:cx="http://schemas.microsoft.com/office/drawing/2014/chartex" xmlns:cx1="http://schemas.microsoft.com/office/drawing/2015/9/8/chartex" xmlns:cx2="http://schemas.microsoft.com/office/drawing/2015/10/21/chartex" xmlns:cx3="http://schemas.microsoft.com/office/drawing/2016/5/9/chartex" xmlns:cx4="http://schemas.microsoft.com/office/drawing/2016/5/10/chartex" xmlns:cx5="http://schemas.microsoft.com/office/drawing/2016/5/11/chartex" xmlns:cx6="http://schemas.microsoft.com/office/drawing/2016/5/12/chartex" xmlns:cx7="http://schemas.microsoft.com/office/drawing/2016/5/13/chartex" xmlns:cx8="http://schemas.microsoft.com/office/drawing/2016/5/14/chartex" xmlns:mc="http://schemas.openxmlformats.org/markup-compatibility/2006" xmlns:aink="http://schemas.microsoft.com/office/drawing/2016/ink" xmlns:am3d="http://schemas.microsoft.com/office/drawing/2017/model3d" xmlns:o="urn:schemas-microsoft-com:office:office" xmlns:oel="http://schemas.microsoft.com/office/2019/extlst" xmlns:r="http://schemas.openxmlformats.org/officeDocument/2006/relationships" xmlns:m="http://schemas.openxmlformats.org/officeDocument/2006/math" xmlns:v="urn:schemas-microsoft-com:vml" xmlns:wp14="http://schemas.microsoft.com/office/word/2010/wordprocessingDrawing" xmlns:wp="http://schemas.openxmlformats.org/drawingml/2006/wordprocessingDrawing" xmlns:w10="urn:schemas-microsoft-com:office:word" xmlns:w="http://schemas.openxmlformats.org/wordprocessingml/2006/main" xmlns:w14="http://schemas.microsoft.com/office/word/2010/wordml" xmlns:w15="http://schemas.microsoft.com/office/word/2012/wordml" xmlns:w16cex="http://schemas.microsoft.com/office/word/2018/wordml/cex" xmlns:w16cid="http://schemas.microsoft.com/office/word/2016/wordml/cid" xmlns:w16="http://schemas.microsoft.com/office/word/2018/wordml" xmlns:w16du="http://schemas.microsoft.com/office/word/2023/wordml/word16du" xmlns:w16sdtdh="http://schemas.microsoft.com/office/word/2020/wordml/sdtdatahash" xmlns:w16sdtfl="http://schemas.microsoft.com/office/word/2024/wordml/sdtformatlock" xmlns:w16se="http://schemas.microsoft.com/office/word/2015/wordml/symex" xmlns:wpg="http://schemas.microsoft.com/office/word/2010/wordprocessingGroup" xmlns:wpi="http://schemas.microsoft.com/office/word/2010/wordprocessingInk" xmlns:wne="http://schemas.microsoft.com/office/word/2006/wordml" xmlns:wps="http://schemas.microsoft.com/office/word/2010/wordprocessingShape" mc:Ignorable="w14 w15 w16se w16cid w16 w16cex w16sdtdh w16sdtfl w16du wp14">
   <w:body>
     <w:p>
       <w:pPr>
         <w:spacing w:after="0"/>
         <w:rPr>
-          <w:b w:val="1"/>
-          <w:bCs w:val="1"/>
+          <w:b/>
+          <w:bCs/>
           <w:sz w:val="24"/>
           <w:szCs w:val="24"/>
           <w:lang w:val="en-GB"/>
@@ -15,8 +15,8 @@
       </w:pPr>
       <w:r>
         <w:rPr>
-          <w:b w:val="1"/>
-          <w:bCs w:val="1"/>
+          <w:b/>
+          <w:bCs/>
           <w:sz w:val="24"/>
           <w:szCs w:val="24"/>
           <w:lang w:val="en-GB"/>
@@ -25,8 +25,8 @@
       </w:r>
       <w:r>
         <w:rPr>
-          <w:b w:val="1"/>
-          <w:bCs w:val="1"/>
+          <w:b/>
+          <w:bCs/>
           <w:sz w:val="24"/>
           <w:szCs w:val="24"/>
           <w:lang w:val="en-GB"/>
@@ -35,8 +35,8 @@
       </w:r>
       <w:r>
         <w:rPr>
-          <w:b w:val="1"/>
-          <w:bCs w:val="1"/>
+          <w:b/>
+          <w:bCs/>
           <w:sz w:val="24"/>
           <w:szCs w:val="24"/>
           <w:lang w:val="en-GB"/>
@@ -45,8 +45,8 @@
       </w:r>
       <w:r>
         <w:rPr>
-          <w:b w:val="1"/>
-          <w:bCs w:val="1"/>
+          <w:b/>
+          <w:bCs/>
           <w:sz w:val="24"/>
           <w:szCs w:val="24"/>
           <w:lang w:val="en-GB"/>
@@ -55,8 +55,8 @@
       </w:r>
       <w:r>
         <w:rPr>
-          <w:b w:val="1"/>
-          <w:bCs w:val="1"/>
+          <w:b/>
+          <w:bCs/>
           <w:sz w:val="24"/>
           <w:szCs w:val="24"/>
           <w:lang w:val="en-GB"/>
@@ -65,8 +65,8 @@
       </w:r>
       <w:r>
         <w:rPr>
-          <w:b w:val="1"/>
-          <w:bCs w:val="1"/>
+          <w:b/>
+          <w:bCs/>
           <w:sz w:val="24"/>
           <w:szCs w:val="24"/>
           <w:lang w:val="en-GB"/>
@@ -75,8 +75,8 @@
       </w:r>
       <w:r>
         <w:rPr>
-          <w:b w:val="1"/>
-          <w:bCs w:val="1"/>
+          <w:b/>
+          <w:bCs/>
           <w:sz w:val="24"/>
           <w:szCs w:val="24"/>
           <w:lang w:val="en-GB"/>
@@ -84,7 +84,7 @@
         <w:t>Henker</w:t>
       </w:r>
     </w:p>
-    <w:p w14:noSpellErr="1">
+    <w:p>
       <w:pPr>
         <w:spacing w:after="0"/>
         <w:rPr>
@@ -99,31 +99,7 @@
           <w:szCs w:val="20"/>
           <w:lang w:val="en-GB"/>
         </w:rPr>
-        <w:t xml:space="preserve">Project Donor: </w:t>
-      </w:r>
-      <w:r>
-        <w:rPr>
-          <w:sz w:val="20"/>
-          <w:szCs w:val="20"/>
-          <w:lang w:val="en-GB"/>
-        </w:rPr>
-        <w:t xml:space="preserve">Prof Dr. Jürgen Eschner </w:t>
-      </w:r>
-      <w:r>
-        <w:rPr>
-          <w:sz w:val="20"/>
-          <w:szCs w:val="20"/>
-          <w:lang w:val="en-GB"/>
-        </w:rPr>
-        <w:t>&amp;</w:t>
-      </w:r>
-      <w:r>
-        <w:rPr>
-          <w:sz w:val="20"/>
-          <w:szCs w:val="20"/>
-          <w:lang w:val="en-GB"/>
-        </w:rPr>
-        <w:t xml:space="preserve"> team (Experimental Physics - Quantum Photonics) </w:t>
+        <w:t>Project Donor: Prof Dr. Jürgen Eschner &amp; team (Experimental Physics - Quantum Photonics) </w:t>
       </w:r>
     </w:p>
     <w:p>
@@ -147,8 +123,8 @@
       </w:pPr>
       <w:r>
         <w:rPr>
-          <w:b w:val="1"/>
-          <w:bCs w:val="1"/>
+          <w:b/>
+          <w:bCs/>
           <w:lang w:val="en-GB"/>
         </w:rPr>
         <w:t>Key figure:</w:t>
@@ -187,13 +163,7 @@
         <w:rPr>
           <w:lang w:val="en-GB"/>
         </w:rPr>
-        <w:t xml:space="preserve">, </w:t>
-      </w:r>
-      <w:r>
-        <w:rPr>
-          <w:lang w:val="en-GB"/>
-        </w:rPr>
-        <w:t>the</w:t>
+        <w:t>, with</w:t>
       </w:r>
       <w:r>
         <w:rPr>
@@ -205,7 +175,43 @@
         <w:rPr>
           <w:lang w:val="en-GB"/>
         </w:rPr>
-        <w:t xml:space="preserve">first is </w:t>
+        <w:t>t</w:t>
+      </w:r>
+      <w:r>
+        <w:rPr>
+          <w:lang w:val="en-GB"/>
+        </w:rPr>
+        <w:t>he</w:t>
+      </w:r>
+      <w:r>
+        <w:rPr>
+          <w:lang w:val="en-GB"/>
+        </w:rPr>
+        <w:t xml:space="preserve"> </w:t>
+      </w:r>
+      <w:r>
+        <w:rPr>
+          <w:lang w:val="en-GB"/>
+        </w:rPr>
+        <w:t xml:space="preserve">first </w:t>
+      </w:r>
+      <w:r>
+        <w:rPr>
+          <w:lang w:val="en-GB"/>
+        </w:rPr>
+        <w:t>bein</w:t>
+      </w:r>
+      <w:r>
+        <w:rPr>
+          <w:lang w:val="en-GB"/>
+        </w:rPr>
+        <w:t>g</w:t>
+      </w:r>
+      <w:r>
+        <w:rPr>
+          <w:lang w:val="en-GB"/>
+        </w:rPr>
+        <w:t xml:space="preserve"> </w:t>
       </w:r>
       <w:r>
         <w:rPr>
@@ -227,8 +233,8 @@
       </w:r>
       <w:r>
         <w:rPr>
-          <w:b w:val="1"/>
-          <w:bCs w:val="1"/>
+          <w:b/>
+          <w:bCs/>
           <w:lang w:val="en-GB"/>
         </w:rPr>
         <w:t>AWG</w:t>
@@ -243,7 +249,25 @@
         <w:rPr>
           <w:lang w:val="en-GB"/>
         </w:rPr>
-        <w:t xml:space="preserve">, the second is the spectrum of the laser after passing through the </w:t>
+        <w:t xml:space="preserve"> &amp;</w:t>
+      </w:r>
+      <w:r>
+        <w:rPr>
+          <w:lang w:val="en-GB"/>
+        </w:rPr>
+        <w:t xml:space="preserve"> the second </w:t>
+      </w:r>
+      <w:r>
+        <w:rPr>
+          <w:lang w:val="en-GB"/>
+        </w:rPr>
+        <w:t>showing</w:t>
+      </w:r>
+      <w:r>
+        <w:rPr>
+          <w:lang w:val="en-GB"/>
+        </w:rPr>
+        <w:t xml:space="preserve"> the spectrum of the laser after passing through the </w:t>
       </w:r>
       <w:r>
         <w:rPr>
@@ -259,8 +283,8 @@
       </w:r>
       <w:r>
         <w:rPr>
-          <w:b w:val="1"/>
-          <w:bCs w:val="1"/>
+          <w:b/>
+          <w:bCs/>
           <w:lang w:val="en-GB"/>
         </w:rPr>
         <w:t>AOM</w:t>
@@ -285,28 +309,30 @@
       </w:r>
     </w:p>
     <w:p>
-      <w:pPr/>
-      <w:r>
+      <w:r>
+        <w:rPr>
+          <w:noProof/>
+        </w:rPr>
         <w:drawing>
-          <wp:inline wp14:editId="7FE4D8C7" wp14:anchorId="3EE173AA">
+          <wp:inline distT="0" distB="0" distL="0" distR="0" wp14:anchorId="3EE173AA" wp14:editId="7FE4D8C7">
             <wp:extent cx="5762626" cy="2619375"/>
             <wp:effectExtent l="0" t="0" r="0" b="0"/>
-            <wp:docPr id="720048891" name="" title=""/>
+            <wp:docPr id="720048891" name="Picture 720048891"/>
             <wp:cNvGraphicFramePr>
-              <a:graphicFrameLocks noChangeAspect="1"/>
+              <a:graphicFrameLocks xmlns:a="http://schemas.openxmlformats.org/drawingml/2006/main" noChangeAspect="1"/>
             </wp:cNvGraphicFramePr>
-            <a:graphic>
+            <a:graphic xmlns:a="http://schemas.openxmlformats.org/drawingml/2006/main">
               <a:graphicData uri="http://schemas.openxmlformats.org/drawingml/2006/picture">
-                <pic:pic>
+                <pic:pic xmlns:pic="http://schemas.openxmlformats.org/drawingml/2006/picture">
                   <pic:nvPicPr>
                     <pic:cNvPr id="0" name=""/>
                     <pic:cNvPicPr/>
                   </pic:nvPicPr>
                   <pic:blipFill>
-                    <a:blip r:embed="Rc98daa620e624bec">
+                    <a:blip r:embed="rId5">
                       <a:extLst>
-                        <a:ext xmlns:a="http://schemas.openxmlformats.org/drawingml/2006/main" uri="{28A0092B-C50C-407E-A947-70E740481C1C}">
-                          <a14:useLocalDpi val="0"/>
+                        <a:ext uri="{28A0092B-C50C-407E-A947-70E740481C1C}">
+                          <a14:useLocalDpi xmlns:a14="http://schemas.microsoft.com/office/drawing/2010/main" val="0"/>
                         </a:ext>
                       </a:extLst>
                     </a:blip>
@@ -330,26 +356,29 @@
         </w:drawing>
       </w:r>
       <w:r>
+        <w:rPr>
+          <w:noProof/>
+        </w:rPr>
         <w:drawing>
-          <wp:inline wp14:editId="3BB08D61" wp14:anchorId="2B08C066">
+          <wp:inline distT="0" distB="0" distL="0" distR="0" wp14:anchorId="2B08C066" wp14:editId="3BB08D61">
             <wp:extent cx="5762626" cy="2600325"/>
             <wp:effectExtent l="0" t="0" r="0" b="0"/>
-            <wp:docPr id="1037043844" name="" title=""/>
+            <wp:docPr id="1037043844" name="Picture 1037043844"/>
             <wp:cNvGraphicFramePr>
-              <a:graphicFrameLocks noChangeAspect="1"/>
+              <a:graphicFrameLocks xmlns:a="http://schemas.openxmlformats.org/drawingml/2006/main" noChangeAspect="1"/>
             </wp:cNvGraphicFramePr>
-            <a:graphic>
+            <a:graphic xmlns:a="http://schemas.openxmlformats.org/drawingml/2006/main">
               <a:graphicData uri="http://schemas.openxmlformats.org/drawingml/2006/picture">
-                <pic:pic>
+                <pic:pic xmlns:pic="http://schemas.openxmlformats.org/drawingml/2006/picture">
                   <pic:nvPicPr>
                     <pic:cNvPr id="0" name=""/>
                     <pic:cNvPicPr/>
                   </pic:nvPicPr>
                   <pic:blipFill>
-                    <a:blip r:embed="R220868ffd901410a">
+                    <a:blip r:embed="rId6">
                       <a:extLst>
-                        <a:ext xmlns:a="http://schemas.openxmlformats.org/drawingml/2006/main" uri="{28A0092B-C50C-407E-A947-70E740481C1C}">
-                          <a14:useLocalDpi val="0"/>
+                        <a:ext uri="{28A0092B-C50C-407E-A947-70E740481C1C}">
+                          <a14:useLocalDpi xmlns:a14="http://schemas.microsoft.com/office/drawing/2010/main" val="0"/>
                         </a:ext>
                       </a:extLst>
                     </a:blip>
@@ -376,183 +405,143 @@
     <w:p>
       <w:pPr>
         <w:rPr>
-          <w:b w:val="0"/>
-          <w:bCs w:val="0"/>
-          <w:lang w:val="en-GB"/>
-        </w:rPr>
-      </w:pPr>
-      <w:r>
-        <w:rPr>
-          <w:b w:val="1"/>
-          <w:bCs w:val="1"/>
+          <w:lang w:val="en-GB"/>
+        </w:rPr>
+      </w:pPr>
+      <w:r>
+        <w:rPr>
+          <w:b/>
+          <w:bCs/>
           <w:lang w:val="en-GB"/>
         </w:rPr>
         <w:t>Objective of this figure:</w:t>
       </w:r>
       <w:r>
         <w:rPr>
-          <w:b w:val="1"/>
-          <w:bCs w:val="1"/>
+          <w:b/>
+          <w:bCs/>
           <w:lang w:val="en-GB"/>
         </w:rPr>
         <w:t xml:space="preserve"> </w:t>
       </w:r>
       <w:r>
         <w:rPr>
-          <w:b w:val="0"/>
-          <w:bCs w:val="0"/>
-          <w:lang w:val="en-GB"/>
-        </w:rPr>
-        <w:t xml:space="preserve">The </w:t>
-      </w:r>
-      <w:r>
-        <w:rPr>
-          <w:b w:val="0"/>
-          <w:bCs w:val="0"/>
-          <w:lang w:val="en-GB"/>
-        </w:rPr>
-        <w:t>objective</w:t>
-      </w:r>
-      <w:r>
-        <w:rPr>
-          <w:b w:val="0"/>
-          <w:bCs w:val="0"/>
-          <w:lang w:val="en-GB"/>
-        </w:rPr>
-        <w:t xml:space="preserve"> of this figure is to show</w:t>
-      </w:r>
-      <w:r>
-        <w:rPr>
-          <w:b w:val="0"/>
-          <w:bCs w:val="0"/>
-          <w:lang w:val="en-GB"/>
-        </w:rPr>
-        <w:t xml:space="preserve">, how a machine learning model can be used, to obtain a </w:t>
-      </w:r>
-      <w:r>
-        <w:rPr>
-          <w:b w:val="0"/>
-          <w:bCs w:val="0"/>
+          <w:lang w:val="en-GB"/>
+        </w:rPr>
+        <w:t>The objective of this figure is to show</w:t>
+      </w:r>
+      <w:r>
+        <w:rPr>
+          <w:lang w:val="en-GB"/>
+        </w:rPr>
+        <w:t xml:space="preserve">, how a machine learning model can be used to obtain a </w:t>
+      </w:r>
+      <w:r>
+        <w:rPr>
           <w:lang w:val="en-GB"/>
         </w:rPr>
         <w:t xml:space="preserve">simple </w:t>
       </w:r>
       <w:r>
         <w:rPr>
-          <w:b w:val="0"/>
-          <w:bCs w:val="0"/>
           <w:lang w:val="en-GB"/>
         </w:rPr>
         <w:t xml:space="preserve">frequency configuration </w:t>
       </w:r>
       <w:r>
         <w:rPr>
-          <w:b w:val="0"/>
-          <w:bCs w:val="0"/>
-          <w:i w:val="0"/>
-          <w:iCs w:val="0"/>
           <w:lang w:val="en-GB"/>
         </w:rPr>
         <w:t>(</w:t>
       </w:r>
       <w:r>
         <w:rPr>
-          <w:b w:val="0"/>
-          <w:bCs w:val="0"/>
-          <w:i w:val="1"/>
-          <w:iCs w:val="1"/>
+          <w:i/>
+          <w:iCs/>
           <w:lang w:val="en-GB"/>
         </w:rPr>
         <w:t>AWG Input Spectrum</w:t>
       </w:r>
       <w:r>
         <w:rPr>
-          <w:b w:val="0"/>
-          <w:bCs w:val="0"/>
-          <w:i w:val="0"/>
-          <w:iCs w:val="0"/>
           <w:lang w:val="en-GB"/>
         </w:rPr>
         <w:t>)</w:t>
       </w:r>
       <w:r>
         <w:rPr>
-          <w:b w:val="0"/>
-          <w:bCs w:val="0"/>
-          <w:i w:val="0"/>
-          <w:iCs w:val="0"/>
-          <w:lang w:val="en-GB"/>
-        </w:rPr>
-        <w:t xml:space="preserve"> to produce a desired output spectrum</w:t>
-      </w:r>
-      <w:r>
-        <w:rPr>
-          <w:b w:val="0"/>
-          <w:bCs w:val="0"/>
-          <w:i w:val="1"/>
-          <w:iCs w:val="1"/>
+          <w:lang w:val="en-GB"/>
+        </w:rPr>
+        <w:t xml:space="preserve">, </w:t>
+      </w:r>
+      <w:r>
+        <w:rPr>
+          <w:lang w:val="en-GB"/>
+        </w:rPr>
+        <w:t>produc</w:t>
+      </w:r>
+      <w:r>
+        <w:rPr>
+          <w:lang w:val="en-GB"/>
+        </w:rPr>
+        <w:t>ing</w:t>
+      </w:r>
+      <w:r>
+        <w:rPr>
+          <w:lang w:val="en-GB"/>
+        </w:rPr>
+        <w:t xml:space="preserve"> a desired output spectrum</w:t>
+      </w:r>
+      <w:r>
+        <w:rPr>
+          <w:i/>
+          <w:iCs/>
           <w:lang w:val="en-GB"/>
         </w:rPr>
         <w:t>,</w:t>
       </w:r>
       <w:r>
         <w:rPr>
-          <w:b w:val="0"/>
-          <w:bCs w:val="0"/>
-          <w:lang w:val="en-GB"/>
-        </w:rPr>
-        <w:t xml:space="preserve"> given a </w:t>
-      </w:r>
-      <w:r>
-        <w:rPr>
-          <w:b w:val="0"/>
-          <w:bCs w:val="0"/>
-          <w:lang w:val="en-GB"/>
-        </w:rPr>
-        <w:t>rather complex</w:t>
-      </w:r>
-      <w:r>
-        <w:rPr>
-          <w:b w:val="0"/>
-          <w:bCs w:val="0"/>
-          <w:lang w:val="en-GB"/>
-        </w:rPr>
-        <w:t>, discrete laser spectrum</w:t>
-      </w:r>
-      <w:r>
-        <w:rPr>
-          <w:b w:val="0"/>
-          <w:bCs w:val="0"/>
+          <w:lang w:val="en-GB"/>
+        </w:rPr>
+        <w:t xml:space="preserve"> </w:t>
+      </w:r>
+      <w:r>
+        <w:rPr>
+          <w:lang w:val="en-GB"/>
+        </w:rPr>
+        <w:t>given</w:t>
+      </w:r>
+      <w:r>
+        <w:rPr>
+          <w:lang w:val="en-GB"/>
+        </w:rPr>
+        <w:t xml:space="preserve"> a rather complex, discrete laser spectrum</w:t>
+      </w:r>
+      <w:r>
+        <w:rPr>
           <w:lang w:val="en-GB"/>
         </w:rPr>
         <w:t xml:space="preserve"> (</w:t>
       </w:r>
       <w:r>
         <w:rPr>
-          <w:b w:val="0"/>
-          <w:bCs w:val="0"/>
-          <w:i w:val="1"/>
-          <w:iCs w:val="1"/>
+          <w:i/>
+          <w:iCs/>
           <w:lang w:val="en-GB"/>
         </w:rPr>
         <w:t>AOM Output Spectrum</w:t>
       </w:r>
       <w:r>
         <w:rPr>
-          <w:b w:val="0"/>
-          <w:bCs w:val="0"/>
-          <w:i w:val="0"/>
-          <w:iCs w:val="0"/>
           <w:lang w:val="en-GB"/>
         </w:rPr>
         <w:t>)</w:t>
       </w:r>
       <w:r>
         <w:rPr>
-          <w:b w:val="0"/>
-          <w:bCs w:val="0"/>
-          <w:i w:val="1"/>
-          <w:iCs w:val="1"/>
+          <w:i/>
+          <w:iCs/>
           <w:lang w:val="en-GB"/>
         </w:rPr>
         <w:t>.</w:t>
@@ -566,24 +555,22 @@
       </w:pPr>
       <w:r>
         <w:rPr>
-          <w:b w:val="1"/>
-          <w:bCs w:val="1"/>
+          <w:b/>
+          <w:bCs/>
           <w:lang w:val="en-GB"/>
         </w:rPr>
         <w:t>Unit of observation:</w:t>
       </w:r>
       <w:r>
         <w:rPr>
-          <w:b w:val="1"/>
-          <w:bCs w:val="1"/>
+          <w:b/>
+          <w:bCs/>
           <w:lang w:val="en-GB"/>
         </w:rPr>
         <w:t xml:space="preserve"> </w:t>
       </w:r>
       <w:r>
         <w:rPr>
-          <w:b w:val="0"/>
-          <w:bCs w:val="0"/>
           <w:lang w:val="en-GB"/>
         </w:rPr>
         <w:t>Discrete f</w:t>
@@ -625,7 +612,10 @@
         <w:t xml:space="preserve"> (unknown, learned by model).</w:t>
       </w:r>
       <w:r>
-        <w:br/>
+        <w:rPr>
+          <w:lang w:val="en-GB"/>
+        </w:rPr>
+        <w:t xml:space="preserve"> </w:t>
       </w:r>
       <w:r>
         <w:rPr>
@@ -641,8 +631,8 @@
       </w:r>
       <w:r>
         <w:rPr>
-          <w:b w:val="1"/>
-          <w:bCs w:val="1"/>
+          <w:b/>
+          <w:bCs/>
           <w:lang w:val="en-GB"/>
         </w:rPr>
         <w:t>FFT</w:t>
@@ -657,19 +647,25 @@
         <w:rPr>
           <w:lang w:val="en-GB"/>
         </w:rPr>
-        <w:t xml:space="preserve">, the </w:t>
-      </w:r>
-      <w:r>
-        <w:rPr>
-          <w:lang w:val="en-GB"/>
-        </w:rPr>
-        <w:t xml:space="preserve">spectra </w:t>
-      </w:r>
-      <w:r>
-        <w:rPr>
-          <w:lang w:val="en-GB"/>
-        </w:rPr>
-        <w:t>contain</w:t>
+        <w:t>, th</w:t>
+      </w:r>
+      <w:r>
+        <w:rPr>
+          <w:lang w:val="en-GB"/>
+        </w:rPr>
+        <w:t>is discrete spectrum</w:t>
+      </w:r>
+      <w:r>
+        <w:rPr>
+          <w:lang w:val="en-GB"/>
+        </w:rPr>
+        <w:t xml:space="preserve"> contain</w:t>
+      </w:r>
+      <w:r>
+        <w:rPr>
+          <w:lang w:val="en-GB"/>
+        </w:rPr>
+        <w:t>s</w:t>
       </w:r>
       <w:r>
         <w:rPr>
@@ -681,23 +677,23 @@
     <w:p>
       <w:pPr>
         <w:rPr>
-          <w:b w:val="1"/>
-          <w:bCs w:val="1"/>
-          <w:lang w:val="en-GB"/>
-        </w:rPr>
-      </w:pPr>
-      <w:r>
-        <w:rPr>
-          <w:b w:val="1"/>
-          <w:bCs w:val="1"/>
+          <w:b/>
+          <w:bCs/>
+          <w:lang w:val="en-GB"/>
+        </w:rPr>
+      </w:pPr>
+      <w:r>
+        <w:rPr>
+          <w:b/>
+          <w:bCs/>
           <w:lang w:val="en-GB"/>
         </w:rPr>
         <w:t>Unit of measurement:</w:t>
       </w:r>
       <w:r>
         <w:rPr>
-          <w:b w:val="1"/>
-          <w:bCs w:val="1"/>
+          <w:b/>
+          <w:bCs/>
           <w:lang w:val="en-GB"/>
         </w:rPr>
         <w:t xml:space="preserve"> </w:t>
@@ -737,21 +733,33 @@
         <w:rPr>
           <w:lang w:val="en-GB"/>
         </w:rPr>
-        <w:t xml:space="preserve">Continuous real-time monitoring during experiment runtime </w:t>
+        <w:t>Continuous real-time monitoring during experiment runtime</w:t>
+      </w:r>
+      <w:r>
+        <w:rPr>
+          <w:lang w:val="en-GB"/>
+        </w:rPr>
+        <w:t>.</w:t>
+      </w:r>
+      <w:r>
+        <w:rPr>
+          <w:lang w:val="en-GB"/>
+        </w:rPr>
+        <w:t xml:space="preserve"> </w:t>
       </w:r>
     </w:p>
     <w:p>
       <w:pPr>
         <w:rPr>
-          <w:b w:val="1"/>
-          <w:bCs w:val="1"/>
-          <w:lang w:val="en-GB"/>
-        </w:rPr>
-      </w:pPr>
-      <w:r>
-        <w:rPr>
-          <w:b w:val="1"/>
-          <w:bCs w:val="1"/>
+          <w:b/>
+          <w:bCs/>
+          <w:lang w:val="en-GB"/>
+        </w:rPr>
+      </w:pPr>
+      <w:r>
+        <w:rPr>
+          <w:b/>
+          <w:bCs/>
           <w:lang w:val="en-GB"/>
         </w:rPr>
         <w:t>Overall description of this figure:</w:t>
@@ -764,122 +772,140 @@
       </w:r>
       <w:r>
         <w:rPr>
-          <w:b w:val="0"/>
-          <w:bCs w:val="0"/>
-          <w:lang w:val="en-GB"/>
-        </w:rPr>
-        <w:t>The figure shows the input and expected output of the machine learning model. The model will get a desired</w:t>
-      </w:r>
-      <w:r>
-        <w:rPr>
-          <w:b w:val="0"/>
-          <w:bCs w:val="0"/>
-          <w:i w:val="1"/>
-          <w:iCs w:val="1"/>
+          <w:lang w:val="en-GB"/>
+        </w:rPr>
+        <w:t xml:space="preserve">The figure shows </w:t>
+      </w:r>
+      <w:r>
+        <w:rPr>
+          <w:lang w:val="en-GB"/>
+        </w:rPr>
+        <w:t xml:space="preserve">the </w:t>
+      </w:r>
+      <w:r>
+        <w:rPr>
+          <w:lang w:val="en-GB"/>
+        </w:rPr>
+        <w:t>expected output of the machine learning model</w:t>
+      </w:r>
+      <w:r>
+        <w:rPr>
+          <w:lang w:val="en-GB"/>
+        </w:rPr>
+        <w:t xml:space="preserve"> on a given</w:t>
+      </w:r>
+      <w:r>
+        <w:rPr>
+          <w:lang w:val="en-GB"/>
+        </w:rPr>
+        <w:t xml:space="preserve"> input</w:t>
+      </w:r>
+      <w:r>
+        <w:rPr>
+          <w:lang w:val="en-GB"/>
+        </w:rPr>
+        <w:t>. The model will get a desired</w:t>
+      </w:r>
+      <w:r>
+        <w:rPr>
+          <w:i/>
+          <w:iCs/>
           <w:lang w:val="en-GB"/>
         </w:rPr>
         <w:t xml:space="preserve"> AOM Output Spectrum </w:t>
       </w:r>
       <w:r>
         <w:rPr>
-          <w:b w:val="0"/>
-          <w:bCs w:val="0"/>
-          <w:lang w:val="en-GB"/>
-        </w:rPr>
-        <w:t xml:space="preserve">as input and calculate the required </w:t>
-      </w:r>
-      <w:r>
-        <w:rPr>
-          <w:b w:val="0"/>
-          <w:bCs w:val="0"/>
-          <w:i w:val="1"/>
-          <w:iCs w:val="1"/>
+          <w:lang w:val="en-GB"/>
+        </w:rPr>
+        <w:t xml:space="preserve">as input and calculate </w:t>
+      </w:r>
+      <w:r>
+        <w:rPr>
+          <w:lang w:val="en-GB"/>
+        </w:rPr>
+        <w:lastRenderedPageBreak/>
+        <w:t xml:space="preserve">the required </w:t>
+      </w:r>
+      <w:r>
+        <w:rPr>
+          <w:i/>
+          <w:iCs/>
           <w:lang w:val="en-GB"/>
         </w:rPr>
         <w:t>AWG Input Spectrum</w:t>
       </w:r>
       <w:r>
         <w:rPr>
-          <w:b w:val="0"/>
-          <w:bCs w:val="0"/>
-          <w:lang w:val="en-GB"/>
-        </w:rPr>
-        <w:t>, which then will be used to configure the AWG accordingly.</w:t>
-      </w:r>
-      <w:r>
-        <w:rPr>
-          <w:b w:val="0"/>
-          <w:bCs w:val="0"/>
+          <w:lang w:val="en-GB"/>
+        </w:rPr>
+        <w:t xml:space="preserve">, which will </w:t>
+      </w:r>
+      <w:r>
+        <w:rPr>
+          <w:lang w:val="en-GB"/>
+        </w:rPr>
+        <w:t xml:space="preserve">further </w:t>
+      </w:r>
+      <w:r>
+        <w:rPr>
+          <w:lang w:val="en-GB"/>
+        </w:rPr>
+        <w:t>be used to configure the AWG accordingly.</w:t>
+      </w:r>
+      <w:r>
+        <w:rPr>
           <w:lang w:val="en-GB"/>
         </w:rPr>
         <w:t xml:space="preserve"> </w:t>
       </w:r>
       <w:r>
+        <w:rPr>
+          <w:lang w:val="en-GB"/>
+        </w:rPr>
         <w:br/>
       </w:r>
       <w:r>
         <w:rPr>
-          <w:b w:val="0"/>
-          <w:bCs w:val="0"/>
           <w:lang w:val="en-GB"/>
         </w:rPr>
         <w:t>The AWG then modulates the laser, which has a constant frequency, via the AOM. After this, the laser should have the desire</w:t>
       </w:r>
       <w:r>
         <w:rPr>
-          <w:b w:val="0"/>
-          <w:bCs w:val="0"/>
-          <w:lang w:val="en-GB"/>
-        </w:rPr>
-        <w:t>d, complex spectrum, which was given as input of the model.</w:t>
-      </w:r>
-      <w:r>
+          <w:lang w:val="en-GB"/>
+        </w:rPr>
+        <w:t>d complex spectrum, which was given as input of the model.</w:t>
+      </w:r>
+      <w:r>
+        <w:rPr>
+          <w:lang w:val="en-GB"/>
+        </w:rPr>
         <w:br/>
       </w:r>
       <w:r>
         <w:rPr>
-          <w:b w:val="0"/>
-          <w:bCs w:val="0"/>
-          <w:lang w:val="en-GB"/>
-        </w:rPr>
-        <w:t xml:space="preserve">A complex model is </w:t>
-      </w:r>
-      <w:r>
-        <w:rPr>
-          <w:b w:val="0"/>
-          <w:bCs w:val="0"/>
-          <w:lang w:val="en-GB"/>
-        </w:rPr>
-        <w:t>needed, since</w:t>
-      </w:r>
-      <w:r>
-        <w:rPr>
-          <w:b w:val="0"/>
-          <w:bCs w:val="0"/>
-          <w:lang w:val="en-GB"/>
-        </w:rPr>
-        <w:t xml:space="preserve"> the input-output relation is typically non-linear. </w:t>
-      </w:r>
-      <w:r>
+          <w:lang w:val="en-GB"/>
+        </w:rPr>
+        <w:t>Here, a</w:t>
+      </w:r>
+      <w:r>
+        <w:rPr>
+          <w:lang w:val="en-GB"/>
+        </w:rPr>
+        <w:t xml:space="preserve"> complex model is needed, since the input-output relation is typically non-linear. </w:t>
+      </w:r>
+      <w:r>
+        <w:rPr>
+          <w:lang w:val="en-GB"/>
+        </w:rPr>
         <w:br/>
       </w:r>
       <w:r>
         <w:rPr>
           <w:lang w:val="en-GB"/>
         </w:rPr>
-        <w:t xml:space="preserve">Once trained, the model </w:t>
-      </w:r>
-      <w:r>
-        <w:rPr>
-          <w:lang w:val="en-GB"/>
-        </w:rPr>
-        <w:t>operates</w:t>
-      </w:r>
-      <w:r>
-        <w:rPr>
-          <w:lang w:val="en-GB"/>
-        </w:rPr>
-        <w:t xml:space="preserve"> in a closed-loop system, continuously receiving photodetector input and adjusting the RF signal to the AOM through an arbitrary waveform generator (AWG).</w:t>
+        <w:t>Once trained, the model operates in a closed-loop system, continuously receiving photodetector input and adjusting the RF signal to the AOM through an arbitrary waveform generator (AWG).</w:t>
       </w:r>
     </w:p>
     <w:p>
@@ -890,16 +916,16 @@
       </w:pPr>
       <w:r>
         <w:rPr>
-          <w:b w:val="1"/>
-          <w:bCs w:val="1"/>
+          <w:b/>
+          <w:bCs/>
           <w:lang w:val="en-GB"/>
         </w:rPr>
         <w:t>Y-Axis:</w:t>
       </w:r>
       <w:r>
         <w:rPr>
-          <w:b w:val="1"/>
-          <w:bCs w:val="1"/>
+          <w:b/>
+          <w:bCs/>
           <w:lang w:val="en-GB"/>
         </w:rPr>
         <w:t xml:space="preserve"> </w:t>
@@ -932,32 +958,31 @@
     <w:p>
       <w:pPr>
         <w:rPr>
-          <w:b w:val="1"/>
-          <w:bCs w:val="1"/>
-          <w:color w:val="auto"/>
-          <w:lang w:val="en-GB"/>
-        </w:rPr>
-      </w:pPr>
-      <w:r>
-        <w:rPr>
-          <w:b w:val="1"/>
-          <w:bCs w:val="1"/>
+          <w:b/>
+          <w:bCs/>
+          <w:lang w:val="en-GB"/>
+        </w:rPr>
+      </w:pPr>
+      <w:r>
+        <w:rPr>
+          <w:b/>
+          <w:bCs/>
           <w:lang w:val="en-GB"/>
         </w:rPr>
         <w:t>X-</w:t>
       </w:r>
       <w:r>
         <w:rPr>
-          <w:b w:val="1"/>
-          <w:bCs w:val="1"/>
+          <w:b/>
+          <w:bCs/>
           <w:lang w:val="en-GB"/>
         </w:rPr>
         <w:t>Axis:</w:t>
       </w:r>
       <w:r>
         <w:rPr>
-          <w:b w:val="1"/>
-          <w:bCs w:val="1"/>
+          <w:b/>
+          <w:bCs/>
           <w:lang w:val="en-GB"/>
         </w:rPr>
         <w:t xml:space="preserve"> </w:t>
@@ -984,51 +1009,47 @@
     <w:p>
       <w:pPr>
         <w:rPr>
-          <w:b w:val="1"/>
-          <w:bCs w:val="1"/>
-          <w:color w:val="auto"/>
-          <w:lang w:val="en-GB"/>
-        </w:rPr>
-      </w:pPr>
-      <w:r>
-        <w:rPr>
-          <w:b w:val="1"/>
-          <w:bCs w:val="1"/>
+          <w:b/>
+          <w:bCs/>
+          <w:lang w:val="en-GB"/>
+        </w:rPr>
+      </w:pPr>
+      <w:r>
+        <w:rPr>
+          <w:b/>
+          <w:bCs/>
           <w:lang w:val="en-GB"/>
         </w:rPr>
         <w:t>Legend:</w:t>
       </w:r>
       <w:r>
         <w:rPr>
-          <w:b w:val="1"/>
-          <w:bCs w:val="1"/>
+          <w:b/>
+          <w:bCs/>
           <w:lang w:val="en-GB"/>
         </w:rPr>
         <w:t xml:space="preserve"> </w:t>
       </w:r>
       <w:r>
+        <w:rPr>
+          <w:lang w:val="en-GB"/>
+        </w:rPr>
         <w:br/>
       </w:r>
       <w:r>
         <w:rPr>
-          <w:b w:val="0"/>
-          <w:bCs w:val="0"/>
           <w:lang w:val="en-GB"/>
         </w:rPr>
         <w:t xml:space="preserve">“Real” - real components of </w:t>
       </w:r>
       <w:r>
         <w:rPr>
-          <w:b w:val="0"/>
-          <w:bCs w:val="0"/>
           <w:lang w:val="en-GB"/>
         </w:rPr>
         <w:t>FFT-Frequency bins (</w:t>
       </w:r>
       <w:r>
         <w:rPr>
-          <w:b w:val="0"/>
-          <w:bCs w:val="0"/>
           <w:color w:val="0070C0"/>
           <w:lang w:val="en-GB"/>
         </w:rPr>
@@ -1036,75 +1057,57 @@
       </w:r>
       <w:r>
         <w:rPr>
-          <w:b w:val="0"/>
-          <w:bCs w:val="0"/>
           <w:lang w:val="en-GB"/>
         </w:rPr>
         <w:t>)</w:t>
       </w:r>
       <w:r>
+        <w:rPr>
+          <w:lang w:val="en-GB"/>
+        </w:rPr>
         <w:br/>
       </w:r>
       <w:r>
         <w:rPr>
-          <w:b w:val="0"/>
-          <w:bCs w:val="0"/>
           <w:lang w:val="en-GB"/>
         </w:rPr>
         <w:t>“Imag” - imaginary components of FFT-Frequency bins (</w:t>
       </w:r>
       <w:r>
         <w:rPr>
-          <w:b w:val="0"/>
-          <w:bCs w:val="0"/>
-          <w:color w:val="ED7D31" w:themeColor="accent2" w:themeTint="FF" w:themeShade="FF"/>
+          <w:color w:val="ED7D31" w:themeColor="accent2"/>
           <w:lang w:val="en-GB"/>
         </w:rPr>
         <w:t>orange</w:t>
       </w:r>
       <w:r>
         <w:rPr>
-          <w:b w:val="0"/>
-          <w:bCs w:val="0"/>
           <w:lang w:val="en-GB"/>
         </w:rPr>
         <w:t>)</w:t>
       </w:r>
       <w:r>
+        <w:rPr>
+          <w:lang w:val="en-GB"/>
+        </w:rPr>
         <w:br/>
       </w:r>
     </w:p>
     <w:p>
       <w:pPr>
         <w:rPr>
-          <w:b w:val="1"/>
-          <w:bCs w:val="1"/>
-          <w:lang w:val="en-GB"/>
-        </w:rPr>
-      </w:pPr>
-      <w:r>
-        <w:rPr>
-          <w:b w:val="1"/>
-          <w:bCs w:val="1"/>
-          <w:lang w:val="en-GB"/>
-        </w:rPr>
-        <w:t xml:space="preserve">Data processing </w:t>
-      </w:r>
-      <w:r>
-        <w:rPr>
-          <w:b w:val="1"/>
-          <w:bCs w:val="1"/>
-          <w:lang w:val="en-GB"/>
-        </w:rPr>
-        <w:t>required</w:t>
-      </w:r>
-      <w:r>
-        <w:rPr>
-          <w:b w:val="1"/>
-          <w:bCs w:val="1"/>
-          <w:lang w:val="en-GB"/>
-        </w:rPr>
-        <w:t>:</w:t>
+          <w:b/>
+          <w:bCs/>
+          <w:lang w:val="en-GB"/>
+        </w:rPr>
+      </w:pPr>
+      <w:r>
+        <w:rPr>
+          <w:b/>
+          <w:bCs/>
+          <w:lang w:val="en-GB"/>
+        </w:rPr>
+        <w:t>Data processing required:</w:t>
       </w:r>
     </w:p>
     <w:p>
@@ -1122,19 +1125,7 @@
         <w:rPr>
           <w:lang w:val="en-GB"/>
         </w:rPr>
-        <w:t xml:space="preserve">Meta parameter </w:t>
-      </w:r>
-      <w:r>
-        <w:rPr>
-          <w:lang w:val="en-GB"/>
-        </w:rPr>
-        <w:t>selection</w:t>
-      </w:r>
-      <w:r>
-        <w:rPr>
-          <w:lang w:val="en-GB"/>
-        </w:rPr>
-        <w:t>: frequency-range for in- and output, number</w:t>
+        <w:t>Meta parameter selection: frequency-range for in- and output, number</w:t>
       </w:r>
       <w:r>
         <w:rPr>
@@ -1182,19 +1173,19 @@
         <w:rPr>
           <w:lang w:val="en-GB"/>
         </w:rPr>
-        <w:t xml:space="preserve">s. Thus, we need to preselect, different, </w:t>
-      </w:r>
-      <w:r>
-        <w:rPr>
-          <w:lang w:val="en-GB"/>
-        </w:rPr>
-        <w:t>viable</w:t>
-      </w:r>
-      <w:r>
-        <w:rPr>
-          <w:lang w:val="en-GB"/>
-        </w:rPr>
-        <w:t xml:space="preserve"> AOM-models.</w:t>
+        <w:t>s. Thus, we need to preselect</w:t>
+      </w:r>
+      <w:r>
+        <w:rPr>
+          <w:lang w:val="en-GB"/>
+        </w:rPr>
+        <w:t>,</w:t>
+      </w:r>
+      <w:r>
+        <w:rPr>
+          <w:lang w:val="en-GB"/>
+        </w:rPr>
+        <w:t xml:space="preserve"> different, viable AOM-models.</w:t>
       </w:r>
     </w:p>
     <w:p>
@@ -1306,7 +1297,7 @@
       </w:r>
     </w:p>
     <w:sectPr>
-      <w:pgSz w:w="11906" w:h="16838" w:orient="portrait"/>
+      <w:pgSz w:w="11906" w:h="16838"/>
       <w:pgMar w:top="1417" w:right="1417" w:bottom="1134" w:left="1417" w:header="708" w:footer="708" w:gutter="0"/>
       <w:cols w:space="708"/>
       <w:docGrid w:linePitch="360"/>
@@ -1530,7 +1521,7 @@
   <w:docDefaults>
     <w:rPrDefault>
       <w:rPr>
-        <w:rFonts w:asciiTheme="minorHAnsi" w:hAnsiTheme="minorHAnsi" w:eastAsiaTheme="minorHAnsi" w:cstheme="minorBidi"/>
+        <w:rFonts w:asciiTheme="minorHAnsi" w:eastAsiaTheme="minorHAnsi" w:hAnsiTheme="minorHAnsi" w:cstheme="minorBidi"/>
         <w:kern w:val="2"/>
         <w:sz w:val="22"/>
         <w:szCs w:val="22"/>
@@ -1547,14 +1538,14 @@
   <w:latentStyles w:defLockedState="0" w:defUIPriority="99" w:defSemiHidden="0" w:defUnhideWhenUsed="0" w:defQFormat="0" w:count="376">
     <w:lsdException w:name="Normal" w:uiPriority="0" w:qFormat="1"/>
     <w:lsdException w:name="heading 1" w:uiPriority="9" w:qFormat="1"/>
-    <w:lsdException w:name="heading 2" w:uiPriority="9" w:semiHidden="1" w:unhideWhenUsed="1" w:qFormat="1"/>
-    <w:lsdException w:name="heading 3" w:uiPriority="9" w:semiHidden="1" w:unhideWhenUsed="1" w:qFormat="1"/>
-    <w:lsdException w:name="heading 4" w:uiPriority="9" w:semiHidden="1" w:unhideWhenUsed="1" w:qFormat="1"/>
-    <w:lsdException w:name="heading 5" w:uiPriority="9" w:semiHidden="1" w:unhideWhenUsed="1" w:qFormat="1"/>
-    <w:lsdException w:name="heading 6" w:uiPriority="9" w:semiHidden="1" w:unhideWhenUsed="1" w:qFormat="1"/>
-    <w:lsdException w:name="heading 7" w:uiPriority="9" w:semiHidden="1" w:unhideWhenUsed="1" w:qFormat="1"/>
-    <w:lsdException w:name="heading 8" w:uiPriority="9" w:semiHidden="1" w:unhideWhenUsed="1" w:qFormat="1"/>
-    <w:lsdException w:name="heading 9" w:uiPriority="9" w:semiHidden="1" w:unhideWhenUsed="1" w:qFormat="1"/>
+    <w:lsdException w:name="heading 2" w:semiHidden="1" w:uiPriority="9" w:unhideWhenUsed="1" w:qFormat="1"/>
+    <w:lsdException w:name="heading 3" w:semiHidden="1" w:uiPriority="9" w:unhideWhenUsed="1" w:qFormat="1"/>
+    <w:lsdException w:name="heading 4" w:semiHidden="1" w:uiPriority="9" w:unhideWhenUsed="1" w:qFormat="1"/>
+    <w:lsdException w:name="heading 5" w:semiHidden="1" w:uiPriority="9" w:unhideWhenUsed="1" w:qFormat="1"/>
+    <w:lsdException w:name="heading 6" w:semiHidden="1" w:uiPriority="9" w:unhideWhenUsed="1" w:qFormat="1"/>
+    <w:lsdException w:name="heading 7" w:semiHidden="1" w:uiPriority="9" w:unhideWhenUsed="1" w:qFormat="1"/>
+    <w:lsdException w:name="heading 8" w:semiHidden="1" w:uiPriority="9" w:unhideWhenUsed="1" w:qFormat="1"/>
+    <w:lsdException w:name="heading 9" w:semiHidden="1" w:uiPriority="9" w:unhideWhenUsed="1" w:qFormat="1"/>
     <w:lsdException w:name="index 1" w:semiHidden="1" w:unhideWhenUsed="1"/>
     <w:lsdException w:name="index 2" w:semiHidden="1" w:unhideWhenUsed="1"/>
     <w:lsdException w:name="index 3" w:semiHidden="1" w:unhideWhenUsed="1"/>
@@ -1564,22 +1555,22 @@
     <w:lsdException w:name="index 7" w:semiHidden="1" w:unhideWhenUsed="1"/>
     <w:lsdException w:name="index 8" w:semiHidden="1" w:unhideWhenUsed="1"/>
     <w:lsdException w:name="index 9" w:semiHidden="1" w:unhideWhenUsed="1"/>
-    <w:lsdException w:name="toc 1" w:uiPriority="39" w:semiHidden="1" w:unhideWhenUsed="1"/>
-    <w:lsdException w:name="toc 2" w:uiPriority="39" w:semiHidden="1" w:unhideWhenUsed="1"/>
-    <w:lsdException w:name="toc 3" w:uiPriority="39" w:semiHidden="1" w:unhideWhenUsed="1"/>
-    <w:lsdException w:name="toc 4" w:uiPriority="39" w:semiHidden="1" w:unhideWhenUsed="1"/>
-    <w:lsdException w:name="toc 5" w:uiPriority="39" w:semiHidden="1" w:unhideWhenUsed="1"/>
-    <w:lsdException w:name="toc 6" w:uiPriority="39" w:semiHidden="1" w:unhideWhenUsed="1"/>
-    <w:lsdException w:name="toc 7" w:uiPriority="39" w:semiHidden="1" w:unhideWhenUsed="1"/>
-    <w:lsdException w:name="toc 8" w:uiPriority="39" w:semiHidden="1" w:unhideWhenUsed="1"/>
-    <w:lsdException w:name="toc 9" w:uiPriority="39" w:semiHidden="1" w:unhideWhenUsed="1"/>
+    <w:lsdException w:name="toc 1" w:semiHidden="1" w:uiPriority="39" w:unhideWhenUsed="1"/>
+    <w:lsdException w:name="toc 2" w:semiHidden="1" w:uiPriority="39" w:unhideWhenUsed="1"/>
+    <w:lsdException w:name="toc 3" w:semiHidden="1" w:uiPriority="39" w:unhideWhenUsed="1"/>
+    <w:lsdException w:name="toc 4" w:semiHidden="1" w:uiPriority="39" w:unhideWhenUsed="1"/>
+    <w:lsdException w:name="toc 5" w:semiHidden="1" w:uiPriority="39" w:unhideWhenUsed="1"/>
+    <w:lsdException w:name="toc 6" w:semiHidden="1" w:uiPriority="39" w:unhideWhenUsed="1"/>
+    <w:lsdException w:name="toc 7" w:semiHidden="1" w:uiPriority="39" w:unhideWhenUsed="1"/>
+    <w:lsdException w:name="toc 8" w:semiHidden="1" w:uiPriority="39" w:unhideWhenUsed="1"/>
+    <w:lsdException w:name="toc 9" w:semiHidden="1" w:uiPriority="39" w:unhideWhenUsed="1"/>
     <w:lsdException w:name="Normal Indent" w:semiHidden="1" w:unhideWhenUsed="1"/>
     <w:lsdException w:name="footnote text" w:semiHidden="1" w:unhideWhenUsed="1"/>
     <w:lsdException w:name="annotation text" w:semiHidden="1" w:unhideWhenUsed="1"/>
     <w:lsdException w:name="header" w:semiHidden="1" w:unhideWhenUsed="1"/>
     <w:lsdException w:name="footer" w:semiHidden="1" w:unhideWhenUsed="1"/>
     <w:lsdException w:name="index heading" w:semiHidden="1" w:unhideWhenUsed="1"/>
-    <w:lsdException w:name="caption" w:uiPriority="35" w:semiHidden="1" w:unhideWhenUsed="1" w:qFormat="1"/>
+    <w:lsdException w:name="caption" w:semiHidden="1" w:uiPriority="35" w:unhideWhenUsed="1" w:qFormat="1"/>
     <w:lsdException w:name="table of figures" w:semiHidden="1" w:unhideWhenUsed="1"/>
     <w:lsdException w:name="envelope address" w:semiHidden="1" w:unhideWhenUsed="1"/>
     <w:lsdException w:name="envelope return" w:semiHidden="1" w:unhideWhenUsed="1"/>
@@ -1610,7 +1601,7 @@
     <w:lsdException w:name="Title" w:uiPriority="10" w:qFormat="1"/>
     <w:lsdException w:name="Closing" w:semiHidden="1" w:unhideWhenUsed="1"/>
     <w:lsdException w:name="Signature" w:semiHidden="1" w:unhideWhenUsed="1"/>
-    <w:lsdException w:name="Default Paragraph Font" w:uiPriority="1" w:semiHidden="1" w:unhideWhenUsed="1"/>
+    <w:lsdException w:name="Default Paragraph Font" w:semiHidden="1" w:uiPriority="1" w:unhideWhenUsed="1"/>
     <w:lsdException w:name="Body Text" w:semiHidden="1" w:unhideWhenUsed="1"/>
     <w:lsdException w:name="Body Text Indent" w:semiHidden="1" w:unhideWhenUsed="1"/>
     <w:lsdException w:name="List Continue" w:semiHidden="1" w:unhideWhenUsed="1"/>
@@ -1810,8 +1801,8 @@
     <w:lsdException w:name="Subtle Reference" w:uiPriority="31" w:qFormat="1"/>
     <w:lsdException w:name="Intense Reference" w:uiPriority="32" w:qFormat="1"/>
     <w:lsdException w:name="Book Title" w:uiPriority="33" w:qFormat="1"/>
-    <w:lsdException w:name="Bibliography" w:uiPriority="37" w:semiHidden="1" w:unhideWhenUsed="1"/>
-    <w:lsdException w:name="TOC Heading" w:uiPriority="39" w:semiHidden="1" w:unhideWhenUsed="1" w:qFormat="1"/>
+    <w:lsdException w:name="Bibliography" w:semiHidden="1" w:uiPriority="37" w:unhideWhenUsed="1"/>
+    <w:lsdException w:name="TOC Heading" w:semiHidden="1" w:uiPriority="39" w:unhideWhenUsed="1" w:qFormat="1"/>
     <w:lsdException w:name="Plain Table 1" w:uiPriority="41"/>
     <w:lsdException w:name="Plain Table 2" w:uiPriority="42"/>
     <w:lsdException w:name="Plain Table 3" w:uiPriority="43"/>
@@ -1922,7 +1913,7 @@
     <w:lsdException w:name="Unresolved Mention" w:semiHidden="1" w:unhideWhenUsed="1"/>
     <w:lsdException w:name="Smart Link" w:semiHidden="1" w:unhideWhenUsed="1"/>
   </w:latentStyles>
-  <w:style w:type="paragraph" w:styleId="Normal" w:default="1">
+  <w:style w:type="paragraph" w:default="1" w:styleId="Normal">
     <w:name w:val="Normal"/>
     <w:qFormat/>
   </w:style>
@@ -1941,7 +1932,7 @@
       <w:outlineLvl w:val="0"/>
     </w:pPr>
     <w:rPr>
-      <w:rFonts w:asciiTheme="majorHAnsi" w:hAnsiTheme="majorHAnsi" w:eastAsiaTheme="majorEastAsia" w:cstheme="majorBidi"/>
+      <w:rFonts w:asciiTheme="majorHAnsi" w:eastAsiaTheme="majorEastAsia" w:hAnsiTheme="majorHAnsi" w:cstheme="majorBidi"/>
       <w:color w:val="2F5496" w:themeColor="accent1" w:themeShade="BF"/>
       <w:sz w:val="40"/>
       <w:szCs w:val="40"/>
@@ -1964,7 +1955,7 @@
       <w:outlineLvl w:val="1"/>
     </w:pPr>
     <w:rPr>
-      <w:rFonts w:asciiTheme="majorHAnsi" w:hAnsiTheme="majorHAnsi" w:eastAsiaTheme="majorEastAsia" w:cstheme="majorBidi"/>
+      <w:rFonts w:asciiTheme="majorHAnsi" w:eastAsiaTheme="majorEastAsia" w:hAnsiTheme="majorHAnsi" w:cstheme="majorBidi"/>
       <w:color w:val="2F5496" w:themeColor="accent1" w:themeShade="BF"/>
       <w:sz w:val="32"/>
       <w:szCs w:val="32"/>
@@ -2125,12 +2116,13 @@
       <w:color w:val="272727" w:themeColor="text1" w:themeTint="D8"/>
     </w:rPr>
   </w:style>
-  <w:style w:type="character" w:styleId="DefaultParagraphFont" w:default="1">
+  <w:style w:type="character" w:default="1" w:styleId="DefaultParagraphFont">
     <w:name w:val="Default Paragraph Font"/>
     <w:uiPriority w:val="1"/>
+    <w:semiHidden/>
     <w:unhideWhenUsed/>
   </w:style>
-  <w:style w:type="table" w:styleId="TableNormal" w:default="1">
+  <w:style w:type="table" w:default="1" w:styleId="TableNormal">
     <w:name w:val="Normal Table"/>
     <w:uiPriority w:val="99"/>
     <w:semiHidden/>
@@ -2145,26 +2137,26 @@
       </w:tblCellMar>
     </w:tblPr>
   </w:style>
-  <w:style w:type="numbering" w:styleId="NoList" w:default="1">
+  <w:style w:type="numbering" w:default="1" w:styleId="NoList">
     <w:name w:val="No List"/>
     <w:uiPriority w:val="99"/>
     <w:semiHidden/>
     <w:unhideWhenUsed/>
   </w:style>
-  <w:style w:type="character" w:styleId="Heading1Char" w:customStyle="1">
+  <w:style w:type="character" w:customStyle="1" w:styleId="Heading1Char">
     <w:name w:val="Heading 1 Char"/>
     <w:basedOn w:val="DefaultParagraphFont"/>
     <w:link w:val="Heading1"/>
     <w:uiPriority w:val="9"/>
     <w:rsid w:val="00C4179C"/>
     <w:rPr>
-      <w:rFonts w:asciiTheme="majorHAnsi" w:hAnsiTheme="majorHAnsi" w:eastAsiaTheme="majorEastAsia" w:cstheme="majorBidi"/>
+      <w:rFonts w:asciiTheme="majorHAnsi" w:eastAsiaTheme="majorEastAsia" w:hAnsiTheme="majorHAnsi" w:cstheme="majorBidi"/>
       <w:color w:val="2F5496" w:themeColor="accent1" w:themeShade="BF"/>
       <w:sz w:val="40"/>
       <w:szCs w:val="40"/>
     </w:rPr>
   </w:style>
-  <w:style w:type="character" w:styleId="Heading2Char" w:customStyle="1">
+  <w:style w:type="character" w:customStyle="1" w:styleId="Heading2Char">
     <w:name w:val="Heading 2 Char"/>
     <w:basedOn w:val="DefaultParagraphFont"/>
     <w:link w:val="Heading2"/>
@@ -2172,13 +2164,13 @@
     <w:semiHidden/>
     <w:rsid w:val="00C4179C"/>
     <w:rPr>
-      <w:rFonts w:asciiTheme="majorHAnsi" w:hAnsiTheme="majorHAnsi" w:eastAsiaTheme="majorEastAsia" w:cstheme="majorBidi"/>
+      <w:rFonts w:asciiTheme="majorHAnsi" w:eastAsiaTheme="majorEastAsia" w:hAnsiTheme="majorHAnsi" w:cstheme="majorBidi"/>
       <w:color w:val="2F5496" w:themeColor="accent1" w:themeShade="BF"/>
       <w:sz w:val="32"/>
       <w:szCs w:val="32"/>
     </w:rPr>
   </w:style>
-  <w:style w:type="character" w:styleId="Heading3Char" w:customStyle="1">
+  <w:style w:type="character" w:customStyle="1" w:styleId="Heading3Char">
     <w:name w:val="Heading 3 Char"/>
     <w:basedOn w:val="DefaultParagraphFont"/>
     <w:link w:val="Heading3"/>
@@ -2192,7 +2184,7 @@
       <w:szCs w:val="28"/>
     </w:rPr>
   </w:style>
-  <w:style w:type="character" w:styleId="Heading4Char" w:customStyle="1">
+  <w:style w:type="character" w:customStyle="1" w:styleId="Heading4Char">
     <w:name w:val="Heading 4 Char"/>
     <w:basedOn w:val="DefaultParagraphFont"/>
     <w:link w:val="Heading4"/>
@@ -2206,7 +2198,7 @@
       <w:color w:val="2F5496" w:themeColor="accent1" w:themeShade="BF"/>
     </w:rPr>
   </w:style>
-  <w:style w:type="character" w:styleId="Heading5Char" w:customStyle="1">
+  <w:style w:type="character" w:customStyle="1" w:styleId="Heading5Char">
     <w:name w:val="Heading 5 Char"/>
     <w:basedOn w:val="DefaultParagraphFont"/>
     <w:link w:val="Heading5"/>
@@ -2218,7 +2210,7 @@
       <w:color w:val="2F5496" w:themeColor="accent1" w:themeShade="BF"/>
     </w:rPr>
   </w:style>
-  <w:style w:type="character" w:styleId="Heading6Char" w:customStyle="1">
+  <w:style w:type="character" w:customStyle="1" w:styleId="Heading6Char">
     <w:name w:val="Heading 6 Char"/>
     <w:basedOn w:val="DefaultParagraphFont"/>
     <w:link w:val="Heading6"/>
@@ -2232,7 +2224,7 @@
       <w:color w:val="595959" w:themeColor="text1" w:themeTint="A6"/>
     </w:rPr>
   </w:style>
-  <w:style w:type="character" w:styleId="Heading7Char" w:customStyle="1">
+  <w:style w:type="character" w:customStyle="1" w:styleId="Heading7Char">
     <w:name w:val="Heading 7 Char"/>
     <w:basedOn w:val="DefaultParagraphFont"/>
     <w:link w:val="Heading7"/>
@@ -2244,7 +2236,7 @@
       <w:color w:val="595959" w:themeColor="text1" w:themeTint="A6"/>
     </w:rPr>
   </w:style>
-  <w:style w:type="character" w:styleId="Heading8Char" w:customStyle="1">
+  <w:style w:type="character" w:customStyle="1" w:styleId="Heading8Char">
     <w:name w:val="Heading 8 Char"/>
     <w:basedOn w:val="DefaultParagraphFont"/>
     <w:link w:val="Heading8"/>
@@ -2258,7 +2250,7 @@
       <w:color w:val="272727" w:themeColor="text1" w:themeTint="D8"/>
     </w:rPr>
   </w:style>
-  <w:style w:type="character" w:styleId="Heading9Char" w:customStyle="1">
+  <w:style w:type="character" w:customStyle="1" w:styleId="Heading9Char">
     <w:name w:val="Heading 9 Char"/>
     <w:basedOn w:val="DefaultParagraphFont"/>
     <w:link w:val="Heading9"/>
@@ -2283,21 +2275,21 @@
       <w:contextualSpacing/>
     </w:pPr>
     <w:rPr>
-      <w:rFonts w:asciiTheme="majorHAnsi" w:hAnsiTheme="majorHAnsi" w:eastAsiaTheme="majorEastAsia" w:cstheme="majorBidi"/>
+      <w:rFonts w:asciiTheme="majorHAnsi" w:eastAsiaTheme="majorEastAsia" w:hAnsiTheme="majorHAnsi" w:cstheme="majorBidi"/>
       <w:spacing w:val="-10"/>
       <w:kern w:val="28"/>
       <w:sz w:val="56"/>
       <w:szCs w:val="56"/>
     </w:rPr>
   </w:style>
-  <w:style w:type="character" w:styleId="TitleChar" w:customStyle="1">
+  <w:style w:type="character" w:customStyle="1" w:styleId="TitleChar">
     <w:name w:val="Title Char"/>
     <w:basedOn w:val="DefaultParagraphFont"/>
     <w:link w:val="Title"/>
     <w:uiPriority w:val="10"/>
     <w:rsid w:val="00C4179C"/>
     <w:rPr>
-      <w:rFonts w:asciiTheme="majorHAnsi" w:hAnsiTheme="majorHAnsi" w:eastAsiaTheme="majorEastAsia" w:cstheme="majorBidi"/>
+      <w:rFonts w:asciiTheme="majorHAnsi" w:eastAsiaTheme="majorEastAsia" w:hAnsiTheme="majorHAnsi" w:cstheme="majorBidi"/>
       <w:spacing w:val="-10"/>
       <w:kern w:val="28"/>
       <w:sz w:val="56"/>
@@ -2325,7 +2317,7 @@
       <w:szCs w:val="28"/>
     </w:rPr>
   </w:style>
-  <w:style w:type="character" w:styleId="SubtitleChar" w:customStyle="1">
+  <w:style w:type="character" w:customStyle="1" w:styleId="SubtitleChar">
     <w:name w:val="Subtitle Char"/>
     <w:basedOn w:val="DefaultParagraphFont"/>
     <w:link w:val="Subtitle"/>
@@ -2357,7 +2349,7 @@
       <w:color w:val="404040" w:themeColor="text1" w:themeTint="BF"/>
     </w:rPr>
   </w:style>
-  <w:style w:type="character" w:styleId="QuoteChar" w:customStyle="1">
+  <w:style w:type="character" w:customStyle="1" w:styleId="QuoteChar">
     <w:name w:val="Quote Char"/>
     <w:basedOn w:val="DefaultParagraphFont"/>
     <w:link w:val="Quote"/>
@@ -2402,8 +2394,8 @@
     <w:rsid w:val="00C4179C"/>
     <w:pPr>
       <w:pBdr>
-        <w:top w:val="single" w:color="2F5496" w:themeColor="accent1" w:themeShade="BF" w:sz="4" w:space="10"/>
-        <w:bottom w:val="single" w:color="2F5496" w:themeColor="accent1" w:themeShade="BF" w:sz="4" w:space="10"/>
+        <w:top w:val="single" w:sz="4" w:space="10" w:color="2F5496" w:themeColor="accent1" w:themeShade="BF"/>
+        <w:bottom w:val="single" w:sz="4" w:space="10" w:color="2F5496" w:themeColor="accent1" w:themeShade="BF"/>
       </w:pBdr>
       <w:spacing w:before="360" w:after="360"/>
       <w:ind w:left="864" w:right="864"/>
@@ -2415,7 +2407,7 @@
       <w:color w:val="2F5496" w:themeColor="accent1" w:themeShade="BF"/>
     </w:rPr>
   </w:style>
-  <w:style w:type="character" w:styleId="IntenseQuoteChar" w:customStyle="1">
+  <w:style w:type="character" w:customStyle="1" w:styleId="IntenseQuoteChar">
     <w:name w:val="Intense Quote Char"/>
     <w:basedOn w:val="DefaultParagraphFont"/>
     <w:link w:val="IntenseQuote"/>

</xml_diff>